<commit_message>
Modified documentation. Refactored code in getTestResultsByBuidId. Replaced null return with EmptyTestResult. Changed description of gherkin path input.
</commit_message>
<xml_diff>
--- a/HowToInstall.docx
+++ b/HowToInstall.docx
@@ -1373,15 +1373,7 @@
     </w:p>
     <w:p>
       <w:r>
-        <w:t xml:space="preserve">Before you can add a new service connection, please make sure you have a valid API ACCESS key and secret set in Octane. You can </w:t>
-      </w:r>
-      <w:proofErr w:type="gramStart"/>
-      <w:r>
-        <w:t>following</w:t>
-      </w:r>
-      <w:proofErr w:type="gramEnd"/>
-      <w:r>
-        <w:t xml:space="preserve"> the steps below to create one:</w:t>
+        <w:t>Before you can add a new service connection, please make sure you have a valid API ACCESS key and secret set in Octane. You can following the steps below to create one:</w:t>
       </w:r>
     </w:p>
     <w:p>
@@ -1446,15 +1438,7 @@
         </w:numPr>
       </w:pPr>
       <w:r>
-        <w:t xml:space="preserve">Fill in all required data, like name, and </w:t>
-      </w:r>
-      <w:proofErr w:type="gramStart"/>
-      <w:r>
-        <w:t>don’t</w:t>
-      </w:r>
-      <w:proofErr w:type="gramEnd"/>
-      <w:r>
-        <w:t xml:space="preserve"> forget to select the role for CI/CD Integration in the required workspace.</w:t>
+        <w:t>Fill in all required data, like name, and don’t forget to select the role for CI/CD Integration in the required workspace.</w:t>
       </w:r>
       <w:r>
         <w:rPr>
@@ -3284,15 +3268,7 @@
         </w:numPr>
       </w:pPr>
       <w:r>
-        <w:t xml:space="preserve">That the pipeline </w:t>
-      </w:r>
-      <w:proofErr w:type="gramStart"/>
-      <w:r>
-        <w:t>actually got</w:t>
-      </w:r>
-      <w:proofErr w:type="gramEnd"/>
-      <w:r>
-        <w:t xml:space="preserve"> created</w:t>
+        <w:t>That the pipeline actually got created</w:t>
       </w:r>
       <w:r>
         <w:rPr>
@@ -3571,15 +3547,7 @@
       </w:pPr>
       <w:r>
         <w:lastRenderedPageBreak/>
-        <w:t xml:space="preserve">Choose the right </w:t>
-      </w:r>
-      <w:proofErr w:type="gramStart"/>
-      <w:r>
-        <w:t>template(</w:t>
-      </w:r>
-      <w:proofErr w:type="gramEnd"/>
-      <w:r>
-        <w:t>Let’s suppose you want a Maven configuration to build Java code):</w:t>
+        <w:t>Choose the right template(Let’s suppose you want a Maven configuration to build Java code):</w:t>
       </w:r>
       <w:r>
         <w:rPr>
@@ -4033,21 +4001,7 @@
           <w:lang w:val="en-GB"/>
         </w:rPr>
         <w:br/>
-        <w:t xml:space="preserve">Clicking on the run, you should see a view </w:t>
-      </w:r>
-      <w:proofErr w:type="gramStart"/>
-      <w:r>
-        <w:rPr>
-          <w:lang w:val="en-GB"/>
-        </w:rPr>
-        <w:t>similar to</w:t>
-      </w:r>
-      <w:proofErr w:type="gramEnd"/>
-      <w:r>
-        <w:rPr>
-          <w:lang w:val="en-GB"/>
-        </w:rPr>
-        <w:t xml:space="preserve"> the one below:</w:t>
+        <w:t>Clicking on the run, you should see a view similar to the one below:</w:t>
       </w:r>
       <w:r>
         <w:rPr>
@@ -4817,15 +4771,7 @@
         </w:numPr>
       </w:pPr>
       <w:r>
-        <w:t xml:space="preserve">Now you can go to Octane and verify that the pipeline got created and </w:t>
-      </w:r>
-      <w:proofErr w:type="gramStart"/>
-      <w:r>
-        <w:t>actually shows</w:t>
-      </w:r>
-      <w:proofErr w:type="gramEnd"/>
-      <w:r>
-        <w:t xml:space="preserve"> the results:</w:t>
+        <w:t>Now you can go to Octane and verify that the pipeline got created and actually shows the results:</w:t>
       </w:r>
       <w:r>
         <w:rPr>
@@ -4916,13 +4862,8 @@
       </w:r>
     </w:p>
     <w:p>
-      <w:proofErr w:type="gramStart"/>
-      <w:r>
-        <w:t>Let’s</w:t>
-      </w:r>
-      <w:proofErr w:type="gramEnd"/>
-      <w:r>
-        <w:t xml:space="preserve"> suppose you have the following YAML, which </w:t>
+      <w:r>
+        <w:t xml:space="preserve">Let’s suppose you have the following YAML, which </w:t>
       </w:r>
       <w:r>
         <w:t>contains a simple task of building a maven project specified under an unnamed job (in theory you might have many jobs here, but for the sake of simplicity, we will work with 1):</w:t>
@@ -5877,15 +5818,7 @@
         </w:numPr>
       </w:pPr>
       <w:r>
-        <w:t xml:space="preserve">Give a name to your existing </w:t>
-      </w:r>
-      <w:proofErr w:type="gramStart"/>
-      <w:r>
-        <w:t>job(</w:t>
-      </w:r>
-      <w:proofErr w:type="gramEnd"/>
-      <w:r>
-        <w:t>or jobs, if multiple)</w:t>
+        <w:t>Give a name to your existing job(or jobs, if multiple)</w:t>
       </w:r>
     </w:p>
     <w:p>
@@ -6039,15 +5972,7 @@
         </w:numPr>
       </w:pPr>
       <w:r>
-        <w:t xml:space="preserve">Fill in the required </w:t>
-      </w:r>
-      <w:proofErr w:type="gramStart"/>
-      <w:r>
-        <w:t>fields(</w:t>
-      </w:r>
-      <w:proofErr w:type="gramEnd"/>
-      <w:r>
-        <w:t>Please refer to previous chapters for pre-requisites, explanation and examples):</w:t>
+        <w:t>Fill in the required fields(Please refer to previous chapters for pre-requisites, explanation and examples):</w:t>
       </w:r>
       <w:r>
         <w:br/>
@@ -6291,15 +6216,7 @@
       </w:r>
       <w:proofErr w:type="spellEnd"/>
       <w:r>
-        <w:t xml:space="preserve"> (or whatever name </w:t>
-      </w:r>
-      <w:proofErr w:type="gramStart"/>
-      <w:r>
-        <w:t>you’ve</w:t>
-      </w:r>
-      <w:proofErr w:type="gramEnd"/>
-      <w:r>
-        <w:t xml:space="preserve"> assigned to it), as follows:</w:t>
+        <w:t xml:space="preserve"> (or whatever name you’ve assigned to it), as follows:</w:t>
       </w:r>
       <w:r>
         <w:br/>
@@ -6371,15 +6288,7 @@
         <w:t>In the end, you should have the YAML</w:t>
       </w:r>
       <w:r>
-        <w:t xml:space="preserve"> file </w:t>
-      </w:r>
-      <w:proofErr w:type="gramStart"/>
-      <w:r>
-        <w:t>similar to</w:t>
-      </w:r>
-      <w:proofErr w:type="gramEnd"/>
-      <w:r>
-        <w:t xml:space="preserve"> the one below:</w:t>
+        <w:t xml:space="preserve"> file similar to the one below:</w:t>
       </w:r>
     </w:p>
     <w:tbl>
@@ -6936,7 +6845,6 @@
               </w:rPr>
               <w:t>    </w:t>
             </w:r>
-            <w:proofErr w:type="gramStart"/>
             <w:r>
               <w:rPr>
                 <w:rFonts w:ascii="Consolas" w:eastAsia="Times New Roman" w:hAnsi="Consolas" w:cs="Times New Roman"/>
@@ -6957,7 +6865,6 @@
               </w:rPr>
               <w:t>:</w:t>
             </w:r>
-            <w:proofErr w:type="gramEnd"/>
           </w:p>
           <w:p>
             <w:pPr>
@@ -6983,7 +6890,6 @@
               <w:t>      </w:t>
             </w:r>
             <w:proofErr w:type="spellStart"/>
-            <w:proofErr w:type="gramStart"/>
             <w:r>
               <w:rPr>
                 <w:rFonts w:ascii="Consolas" w:eastAsia="Times New Roman" w:hAnsi="Consolas" w:cs="Times New Roman"/>
@@ -7003,18 +6909,7 @@
                 <w:szCs w:val="21"/>
                 <w:lang w:val="fr-FR" w:eastAsia="en-GB"/>
               </w:rPr>
-              <w:t>:</w:t>
-            </w:r>
-            <w:proofErr w:type="gramEnd"/>
-            <w:r>
-              <w:rPr>
-                <w:rFonts w:ascii="Consolas" w:eastAsia="Times New Roman" w:hAnsi="Consolas" w:cs="Times New Roman"/>
-                <w:color w:val="000000"/>
-                <w:sz w:val="21"/>
-                <w:szCs w:val="21"/>
-                <w:lang w:val="fr-FR" w:eastAsia="en-GB"/>
-              </w:rPr>
-              <w:t> </w:t>
+              <w:t>: </w:t>
             </w:r>
             <w:r>
               <w:rPr>
@@ -7052,7 +6947,6 @@
               <w:t>      </w:t>
             </w:r>
             <w:proofErr w:type="spellStart"/>
-            <w:proofErr w:type="gramStart"/>
             <w:r>
               <w:rPr>
                 <w:rFonts w:ascii="Consolas" w:eastAsia="Times New Roman" w:hAnsi="Consolas" w:cs="Times New Roman"/>
@@ -7072,18 +6966,7 @@
                 <w:szCs w:val="21"/>
                 <w:lang w:val="fr-FR" w:eastAsia="en-GB"/>
               </w:rPr>
-              <w:t>:</w:t>
-            </w:r>
-            <w:proofErr w:type="gramEnd"/>
-            <w:r>
-              <w:rPr>
-                <w:rFonts w:ascii="Consolas" w:eastAsia="Times New Roman" w:hAnsi="Consolas" w:cs="Times New Roman"/>
-                <w:color w:val="000000"/>
-                <w:sz w:val="21"/>
-                <w:szCs w:val="21"/>
-                <w:lang w:val="fr-FR" w:eastAsia="en-GB"/>
-              </w:rPr>
-              <w:t> </w:t>
+              <w:t>: </w:t>
             </w:r>
             <w:r>
               <w:rPr>
@@ -7573,7 +7456,6 @@
               </w:rPr>
               <w:t>: </w:t>
             </w:r>
-            <w:proofErr w:type="gramStart"/>
             <w:r>
               <w:rPr>
                 <w:rFonts w:ascii="Consolas" w:eastAsia="Times New Roman" w:hAnsi="Consolas" w:cs="Times New Roman"/>
@@ -7582,18 +7464,7 @@
                 <w:szCs w:val="21"/>
                 <w:lang w:val="en-GB" w:eastAsia="en-GB"/>
               </w:rPr>
-              <w:t>always(</w:t>
-            </w:r>
-            <w:proofErr w:type="gramEnd"/>
-            <w:r>
-              <w:rPr>
-                <w:rFonts w:ascii="Consolas" w:eastAsia="Times New Roman" w:hAnsi="Consolas" w:cs="Times New Roman"/>
-                <w:color w:val="0451A5"/>
-                <w:sz w:val="21"/>
-                <w:szCs w:val="21"/>
-                <w:lang w:val="en-GB" w:eastAsia="en-GB"/>
-              </w:rPr>
-              <w:t>)</w:t>
+              <w:t>always()</w:t>
             </w:r>
           </w:p>
           <w:p>
@@ -8025,7 +7896,6 @@
               </w:rPr>
               <w:t>: </w:t>
             </w:r>
-            <w:proofErr w:type="gramStart"/>
             <w:r>
               <w:rPr>
                 <w:rFonts w:ascii="Consolas" w:eastAsia="Times New Roman" w:hAnsi="Consolas" w:cs="Times New Roman"/>
@@ -8034,18 +7904,7 @@
                 <w:szCs w:val="21"/>
                 <w:lang w:val="en-GB" w:eastAsia="en-GB"/>
               </w:rPr>
-              <w:t>always(</w:t>
-            </w:r>
-            <w:proofErr w:type="gramEnd"/>
-            <w:r>
-              <w:rPr>
-                <w:rFonts w:ascii="Consolas" w:eastAsia="Times New Roman" w:hAnsi="Consolas" w:cs="Times New Roman"/>
-                <w:color w:val="0451A5"/>
-                <w:sz w:val="21"/>
-                <w:szCs w:val="21"/>
-                <w:lang w:val="en-GB" w:eastAsia="en-GB"/>
-              </w:rPr>
-              <w:t>)</w:t>
+              <w:t>always()</w:t>
             </w:r>
           </w:p>
           <w:p>
@@ -8509,15 +8368,7 @@
       </w:pPr>
       <w:r>
         <w:lastRenderedPageBreak/>
-        <w:t xml:space="preserve">Save and </w:t>
-      </w:r>
-      <w:proofErr w:type="gramStart"/>
-      <w:r>
-        <w:t>Run</w:t>
-      </w:r>
-      <w:proofErr w:type="gramEnd"/>
-      <w:r>
-        <w:t xml:space="preserve"> the pipeline, and you should see something similar to below:</w:t>
+        <w:t>Save and Run the pipeline, and you should see something similar to below:</w:t>
       </w:r>
       <w:r>
         <w:br/>
@@ -8679,15 +8530,7 @@
         </w:numPr>
       </w:pPr>
       <w:r>
-        <w:t xml:space="preserve">Now you </w:t>
-      </w:r>
-      <w:proofErr w:type="gramStart"/>
-      <w:r>
-        <w:t>are able to</w:t>
-      </w:r>
-      <w:proofErr w:type="gramEnd"/>
-      <w:r>
-        <w:t xml:space="preserve"> create complex scenarios with different jobs. Just make sure you understand the dependencies and current limitations of the Azure DevOps pipeline and the extension.</w:t>
+        <w:t>Now you are able to create complex scenarios with different jobs. Just make sure you understand the dependencies and current limitations of the Azure DevOps pipeline and the extension.</w:t>
       </w:r>
     </w:p>
     <w:p>
@@ -8751,7 +8594,10 @@
       </w:r>
       <w:proofErr w:type="spellEnd"/>
       <w:r>
-        <w:t xml:space="preserve"> and when running the tests and where to store the results as below:</w:t>
+        <w:t xml:space="preserve"> and when running the tests and where to store the results as below</w:t>
+      </w:r>
+      <w:r>
+        <w:t>. The formatter specifies the location and name of the generated xml file containing the report.</w:t>
       </w:r>
     </w:p>
     <w:p>
@@ -8821,6 +8667,9 @@
       <w:r>
         <w:t>.</w:t>
       </w:r>
+      <w:r>
+        <w:t xml:space="preserve"> Note that the path must be filled in starting with the root directory of the project.</w:t>
+      </w:r>
     </w:p>
     <w:p>
       <w:r>
@@ -8828,10 +8677,10 @@
           <w:noProof/>
         </w:rPr>
         <w:drawing>
-          <wp:inline distT="0" distB="0" distL="0" distR="0" wp14:anchorId="66D5A7FC" wp14:editId="063AAF45">
-            <wp:extent cx="6200775" cy="2840697"/>
-            <wp:effectExtent l="0" t="0" r="0" b="0"/>
-            <wp:docPr id="66" name="Picture 66" descr="A screenshot of a computer&#10;&#10;Description automatically generated"/>
+          <wp:inline distT="0" distB="0" distL="0" distR="0" wp14:anchorId="7B83AFD2" wp14:editId="65CA3B51">
+            <wp:extent cx="5943600" cy="2722880"/>
+            <wp:effectExtent l="0" t="0" r="0" b="1270"/>
+            <wp:docPr id="70" name="Picture 70" descr="A screenshot of a computer&#10;&#10;Description automatically generated"/>
             <wp:cNvGraphicFramePr>
               <a:graphicFrameLocks xmlns:a="http://schemas.openxmlformats.org/drawingml/2006/main" noChangeAspect="1"/>
             </wp:cNvGraphicFramePr>
@@ -8839,7 +8688,7 @@
               <a:graphicData uri="http://schemas.openxmlformats.org/drawingml/2006/picture">
                 <pic:pic xmlns:pic="http://schemas.openxmlformats.org/drawingml/2006/picture">
                   <pic:nvPicPr>
-                    <pic:cNvPr id="66" name="Picture 66" descr="A screenshot of a computer&#10;&#10;Description automatically generated"/>
+                    <pic:cNvPr id="70" name="Picture 70" descr="A screenshot of a computer&#10;&#10;Description automatically generated"/>
                     <pic:cNvPicPr/>
                   </pic:nvPicPr>
                   <pic:blipFill>
@@ -8857,7 +8706,7 @@
                   <pic:spPr>
                     <a:xfrm>
                       <a:off x="0" y="0"/>
-                      <a:ext cx="6208222" cy="2844108"/>
+                      <a:ext cx="5943600" cy="2722880"/>
                     </a:xfrm>
                     <a:prstGeom prst="rect">
                       <a:avLst/>
@@ -8907,10 +8756,10 @@
           <w:noProof/>
         </w:rPr>
         <w:drawing>
-          <wp:inline distT="0" distB="0" distL="0" distR="0" wp14:anchorId="6BE6B0A8" wp14:editId="4174682F">
-            <wp:extent cx="6086475" cy="3138176"/>
-            <wp:effectExtent l="0" t="0" r="0" b="5080"/>
-            <wp:docPr id="67" name="Picture 67" descr="Text&#10;&#10;Description automatically generated"/>
+          <wp:inline distT="0" distB="0" distL="0" distR="0" wp14:anchorId="05E6CFF3" wp14:editId="01593BC3">
+            <wp:extent cx="5943600" cy="3064510"/>
+            <wp:effectExtent l="0" t="0" r="0" b="2540"/>
+            <wp:docPr id="65" name="Picture 65" descr="Text&#10;&#10;Description automatically generated"/>
             <wp:cNvGraphicFramePr>
               <a:graphicFrameLocks xmlns:a="http://schemas.openxmlformats.org/drawingml/2006/main" noChangeAspect="1"/>
             </wp:cNvGraphicFramePr>
@@ -8918,7 +8767,7 @@
               <a:graphicData uri="http://schemas.openxmlformats.org/drawingml/2006/picture">
                 <pic:pic xmlns:pic="http://schemas.openxmlformats.org/drawingml/2006/picture">
                   <pic:nvPicPr>
-                    <pic:cNvPr id="67" name="Picture 67" descr="Text&#10;&#10;Description automatically generated"/>
+                    <pic:cNvPr id="65" name="Picture 65" descr="Text&#10;&#10;Description automatically generated"/>
                     <pic:cNvPicPr/>
                   </pic:nvPicPr>
                   <pic:blipFill>
@@ -8936,7 +8785,7 @@
                   <pic:spPr>
                     <a:xfrm>
                       <a:off x="0" y="0"/>
-                      <a:ext cx="6088001" cy="3138963"/>
+                      <a:ext cx="5943600" cy="3064510"/>
                     </a:xfrm>
                     <a:prstGeom prst="rect">
                       <a:avLst/>
@@ -9132,7 +8981,13 @@
       </w:r>
       <w:proofErr w:type="spellEnd"/>
       <w:r>
-        <w:t xml:space="preserve"> and when running the tests and where to store the results as below:</w:t>
+        <w:t xml:space="preserve"> and when running the tests and where to store the results as below</w:t>
+      </w:r>
+      <w:r>
+        <w:t xml:space="preserve">. </w:t>
+      </w:r>
+      <w:r>
+        <w:t>The formatter specifies the location and name of the generated xml file containing the report.</w:t>
       </w:r>
     </w:p>
     <w:p>
@@ -9209,6 +9064,12 @@
       <w:r>
         <w:t>.</w:t>
       </w:r>
+      <w:r>
+        <w:t xml:space="preserve"> </w:t>
+      </w:r>
+      <w:r>
+        <w:t>Note that the path must be filled in starting with the root directory of the project.</w:t>
+      </w:r>
     </w:p>
     <w:p/>
     <w:p>
@@ -9285,10 +9146,10 @@
           <w:noProof/>
         </w:rPr>
         <w:drawing>
-          <wp:inline distT="0" distB="0" distL="0" distR="0" wp14:anchorId="24041F5D" wp14:editId="7F4413F5">
+          <wp:inline distT="0" distB="0" distL="0" distR="0" wp14:anchorId="0A595578" wp14:editId="268D72E3">
             <wp:extent cx="5943600" cy="3078480"/>
             <wp:effectExtent l="0" t="0" r="0" b="7620"/>
-            <wp:docPr id="77" name="Picture 77" descr="Text&#10;&#10;Description automatically generated"/>
+            <wp:docPr id="71" name="Picture 71" descr="Text&#10;&#10;Description automatically generated"/>
             <wp:cNvGraphicFramePr>
               <a:graphicFrameLocks xmlns:a="http://schemas.openxmlformats.org/drawingml/2006/main" noChangeAspect="1"/>
             </wp:cNvGraphicFramePr>
@@ -9296,7 +9157,7 @@
               <a:graphicData uri="http://schemas.openxmlformats.org/drawingml/2006/picture">
                 <pic:pic xmlns:pic="http://schemas.openxmlformats.org/drawingml/2006/picture">
                   <pic:nvPicPr>
-                    <pic:cNvPr id="77" name="Picture 77" descr="Text&#10;&#10;Description automatically generated"/>
+                    <pic:cNvPr id="71" name="Picture 71" descr="Text&#10;&#10;Description automatically generated"/>
                     <pic:cNvPicPr/>
                   </pic:nvPicPr>
                   <pic:blipFill>
@@ -10905,6 +10766,7 @@
   <w:style w:type="character" w:default="1" w:styleId="DefaultParagraphFont">
     <w:name w:val="Default Paragraph Font"/>
     <w:uiPriority w:val="1"/>
+    <w:semiHidden/>
     <w:unhideWhenUsed/>
   </w:style>
   <w:style w:type="table" w:default="1" w:styleId="TableNormal">

</xml_diff>

<commit_message>
Updated doc. Restored old version of package-lock.json. Refactored features array checking with ternary operator.
</commit_message>
<xml_diff>
--- a/HowToInstall.docx
+++ b/HowToInstall.docx
@@ -856,13 +856,8 @@
           </w:tcPr>
           <w:p>
             <w:r>
-              <w:t xml:space="preserve">Andrei </w:t>
-            </w:r>
-            <w:proofErr w:type="spellStart"/>
-            <w:r>
-              <w:t>Busmach</w:t>
-            </w:r>
-            <w:proofErr w:type="spellEnd"/>
+              <w:t>Andrei Busmach</w:t>
+            </w:r>
             <w:r>
               <w:t>*</w:t>
             </w:r>
@@ -909,13 +904,8 @@
           </w:tcPr>
           <w:p>
             <w:r>
-              <w:t xml:space="preserve">Andrei </w:t>
-            </w:r>
-            <w:proofErr w:type="spellStart"/>
-            <w:r>
-              <w:t>Busmach</w:t>
-            </w:r>
-            <w:proofErr w:type="spellEnd"/>
+              <w:t>Andrei Busmach</w:t>
+            </w:r>
             <w:r>
               <w:t>*</w:t>
             </w:r>
@@ -1886,29 +1876,13 @@
         <w:rPr>
           <w:b/>
         </w:rPr>
-        <w:t xml:space="preserve">Server </w:t>
-      </w:r>
-      <w:proofErr w:type="spellStart"/>
-      <w:r>
-        <w:rPr>
-          <w:b/>
-        </w:rPr>
-        <w:t>Url</w:t>
-      </w:r>
-      <w:proofErr w:type="spellEnd"/>
+        <w:t>Server Url</w:t>
+      </w:r>
       <w:r>
         <w:t xml:space="preserve"> - the URL of the Octane the service connection will point to. Make sure to include </w:t>
       </w:r>
       <w:r>
-        <w:t xml:space="preserve">the </w:t>
-      </w:r>
-      <w:proofErr w:type="spellStart"/>
-      <w:r>
-        <w:t>sharedspace</w:t>
-      </w:r>
-      <w:proofErr w:type="spellEnd"/>
-      <w:r>
-        <w:t>/workspace query parameter (p=1002/1002)</w:t>
+        <w:t>the sharedspace/workspace query parameter (p=1002/1002)</w:t>
       </w:r>
     </w:p>
     <w:p>
@@ -1994,15 +1968,7 @@
         <w:t>-</w:t>
       </w:r>
       <w:r>
-        <w:t xml:space="preserve"> The API Access key and secret which are created inside the </w:t>
-      </w:r>
-      <w:proofErr w:type="spellStart"/>
-      <w:r>
-        <w:t>sharedspace</w:t>
-      </w:r>
-      <w:proofErr w:type="spellEnd"/>
-      <w:r>
-        <w:t>, the creation of which was presented earlier in the guide.</w:t>
+        <w:t xml:space="preserve"> The API Access key and secret which are created inside the sharedspace, the creation of which was presented earlier in the guide.</w:t>
       </w:r>
     </w:p>
     <w:p>
@@ -3170,7 +3136,6 @@
         <w:lastRenderedPageBreak/>
         <w:t xml:space="preserve">If you will click on the Job, you can see all its tasks and if you press, for example, on the </w:t>
       </w:r>
-      <w:proofErr w:type="spellStart"/>
       <w:r>
         <w:rPr>
           <w:color w:val="FF0000"/>
@@ -3185,7 +3150,6 @@
         </w:rPr>
         <w:t>starttask</w:t>
       </w:r>
-      <w:proofErr w:type="spellEnd"/>
       <w:r>
         <w:rPr>
           <w:lang w:val="en-GB"/>
@@ -5343,7 +5307,6 @@
         </w:rPr>
         <w:t>      </w:t>
       </w:r>
-      <w:proofErr w:type="spellStart"/>
       <w:r>
         <w:rPr>
           <w:rFonts w:ascii="Consolas" w:eastAsia="Times New Roman" w:hAnsi="Consolas" w:cs="Times New Roman"/>
@@ -5354,7 +5317,6 @@
         </w:rPr>
         <w:t>mavenPomFile</w:t>
       </w:r>
-      <w:proofErr w:type="spellEnd"/>
       <w:r>
         <w:rPr>
           <w:rFonts w:ascii="Consolas" w:eastAsia="Times New Roman" w:hAnsi="Consolas" w:cs="Times New Roman"/>
@@ -5398,7 +5360,6 @@
         </w:rPr>
         <w:t>      </w:t>
       </w:r>
-      <w:proofErr w:type="spellStart"/>
       <w:r>
         <w:rPr>
           <w:rFonts w:ascii="Consolas" w:eastAsia="Times New Roman" w:hAnsi="Consolas" w:cs="Times New Roman"/>
@@ -5409,7 +5370,6 @@
         </w:rPr>
         <w:t>mavenOptions</w:t>
       </w:r>
-      <w:proofErr w:type="spellEnd"/>
       <w:r>
         <w:rPr>
           <w:rFonts w:ascii="Consolas" w:eastAsia="Times New Roman" w:hAnsi="Consolas" w:cs="Times New Roman"/>
@@ -5453,7 +5413,6 @@
         </w:rPr>
         <w:t>      </w:t>
       </w:r>
-      <w:proofErr w:type="spellStart"/>
       <w:r>
         <w:rPr>
           <w:rFonts w:ascii="Consolas" w:eastAsia="Times New Roman" w:hAnsi="Consolas" w:cs="Times New Roman"/>
@@ -5464,7 +5423,6 @@
         </w:rPr>
         <w:t>javaHomeOption</w:t>
       </w:r>
-      <w:proofErr w:type="spellEnd"/>
       <w:r>
         <w:rPr>
           <w:rFonts w:ascii="Consolas" w:eastAsia="Times New Roman" w:hAnsi="Consolas" w:cs="Times New Roman"/>
@@ -5483,9 +5441,51 @@
           <w:szCs w:val="21"/>
           <w:lang w:val="en-GB" w:eastAsia="en-GB"/>
         </w:rPr>
-        <w:t>'</w:t>
-      </w:r>
-      <w:proofErr w:type="spellStart"/>
+        <w:t>'JDKVersion'</w:t>
+      </w:r>
+    </w:p>
+    <w:p>
+      <w:pPr>
+        <w:shd w:val="clear" w:color="auto" w:fill="FFFFFE"/>
+        <w:spacing w:after="0" w:line="285" w:lineRule="atLeast"/>
+        <w:rPr>
+          <w:rFonts w:ascii="Consolas" w:eastAsia="Times New Roman" w:hAnsi="Consolas" w:cs="Times New Roman"/>
+          <w:color w:val="000000"/>
+          <w:sz w:val="21"/>
+          <w:szCs w:val="21"/>
+          <w:lang w:val="en-GB" w:eastAsia="en-GB"/>
+        </w:rPr>
+      </w:pPr>
+      <w:r>
+        <w:rPr>
+          <w:rFonts w:ascii="Consolas" w:eastAsia="Times New Roman" w:hAnsi="Consolas" w:cs="Times New Roman"/>
+          <w:color w:val="000000"/>
+          <w:sz w:val="21"/>
+          <w:szCs w:val="21"/>
+          <w:lang w:val="en-GB" w:eastAsia="en-GB"/>
+        </w:rPr>
+        <w:t>      </w:t>
+      </w:r>
+      <w:r>
+        <w:rPr>
+          <w:rFonts w:ascii="Consolas" w:eastAsia="Times New Roman" w:hAnsi="Consolas" w:cs="Times New Roman"/>
+          <w:color w:val="008080"/>
+          <w:sz w:val="21"/>
+          <w:szCs w:val="21"/>
+          <w:lang w:val="en-GB" w:eastAsia="en-GB"/>
+        </w:rPr>
+        <w:t>jdkVersionOption</w:t>
+      </w:r>
+      <w:r>
+        <w:rPr>
+          <w:rFonts w:ascii="Consolas" w:eastAsia="Times New Roman" w:hAnsi="Consolas" w:cs="Times New Roman"/>
+          <w:color w:val="000000"/>
+          <w:sz w:val="21"/>
+          <w:szCs w:val="21"/>
+          <w:lang w:val="en-GB" w:eastAsia="en-GB"/>
+        </w:rPr>
+        <w:t>: </w:t>
+      </w:r>
       <w:r>
         <w:rPr>
           <w:rFonts w:ascii="Consolas" w:eastAsia="Times New Roman" w:hAnsi="Consolas" w:cs="Times New Roman"/>
@@ -5494,9 +5494,51 @@
           <w:szCs w:val="21"/>
           <w:lang w:val="en-GB" w:eastAsia="en-GB"/>
         </w:rPr>
-        <w:t>JDKVersion</w:t>
-      </w:r>
-      <w:proofErr w:type="spellEnd"/>
+        <w:t>'1.8'</w:t>
+      </w:r>
+    </w:p>
+    <w:p>
+      <w:pPr>
+        <w:shd w:val="clear" w:color="auto" w:fill="FFFFFE"/>
+        <w:spacing w:after="0" w:line="285" w:lineRule="atLeast"/>
+        <w:rPr>
+          <w:rFonts w:ascii="Consolas" w:eastAsia="Times New Roman" w:hAnsi="Consolas" w:cs="Times New Roman"/>
+          <w:color w:val="000000"/>
+          <w:sz w:val="21"/>
+          <w:szCs w:val="21"/>
+          <w:lang w:val="en-GB" w:eastAsia="en-GB"/>
+        </w:rPr>
+      </w:pPr>
+      <w:r>
+        <w:rPr>
+          <w:rFonts w:ascii="Consolas" w:eastAsia="Times New Roman" w:hAnsi="Consolas" w:cs="Times New Roman"/>
+          <w:color w:val="000000"/>
+          <w:sz w:val="21"/>
+          <w:szCs w:val="21"/>
+          <w:lang w:val="en-GB" w:eastAsia="en-GB"/>
+        </w:rPr>
+        <w:t>      </w:t>
+      </w:r>
+      <w:r>
+        <w:rPr>
+          <w:rFonts w:ascii="Consolas" w:eastAsia="Times New Roman" w:hAnsi="Consolas" w:cs="Times New Roman"/>
+          <w:color w:val="008080"/>
+          <w:sz w:val="21"/>
+          <w:szCs w:val="21"/>
+          <w:lang w:val="en-GB" w:eastAsia="en-GB"/>
+        </w:rPr>
+        <w:t>jdkArchitectureOption</w:t>
+      </w:r>
+      <w:r>
+        <w:rPr>
+          <w:rFonts w:ascii="Consolas" w:eastAsia="Times New Roman" w:hAnsi="Consolas" w:cs="Times New Roman"/>
+          <w:color w:val="000000"/>
+          <w:sz w:val="21"/>
+          <w:szCs w:val="21"/>
+          <w:lang w:val="en-GB" w:eastAsia="en-GB"/>
+        </w:rPr>
+        <w:t>: </w:t>
+      </w:r>
       <w:r>
         <w:rPr>
           <w:rFonts w:ascii="Consolas" w:eastAsia="Times New Roman" w:hAnsi="Consolas" w:cs="Times New Roman"/>
@@ -5505,7 +5547,7 @@
           <w:szCs w:val="21"/>
           <w:lang w:val="en-GB" w:eastAsia="en-GB"/>
         </w:rPr>
-        <w:t>'</w:t>
+        <w:t>'x64'</w:t>
       </w:r>
     </w:p>
     <w:p>
@@ -5530,7 +5572,6 @@
         </w:rPr>
         <w:t>      </w:t>
       </w:r>
-      <w:proofErr w:type="spellStart"/>
       <w:r>
         <w:rPr>
           <w:rFonts w:ascii="Consolas" w:eastAsia="Times New Roman" w:hAnsi="Consolas" w:cs="Times New Roman"/>
@@ -5539,9 +5580,8 @@
           <w:szCs w:val="21"/>
           <w:lang w:val="en-GB" w:eastAsia="en-GB"/>
         </w:rPr>
-        <w:t>jdkVersionOption</w:t>
-      </w:r>
-      <w:proofErr w:type="spellEnd"/>
+        <w:t>publishJUnitResults</w:t>
+      </w:r>
       <w:r>
         <w:rPr>
           <w:rFonts w:ascii="Consolas" w:eastAsia="Times New Roman" w:hAnsi="Consolas" w:cs="Times New Roman"/>
@@ -5555,12 +5595,12 @@
       <w:r>
         <w:rPr>
           <w:rFonts w:ascii="Consolas" w:eastAsia="Times New Roman" w:hAnsi="Consolas" w:cs="Times New Roman"/>
-          <w:color w:val="0451A5"/>
+          <w:color w:val="0000FF"/>
           <w:sz w:val="21"/>
           <w:szCs w:val="21"/>
           <w:lang w:val="en-GB" w:eastAsia="en-GB"/>
         </w:rPr>
-        <w:t>'1.8'</w:t>
+        <w:t>true</w:t>
       </w:r>
     </w:p>
     <w:p>
@@ -5585,7 +5625,6 @@
         </w:rPr>
         <w:t>      </w:t>
       </w:r>
-      <w:proofErr w:type="spellStart"/>
       <w:r>
         <w:rPr>
           <w:rFonts w:ascii="Consolas" w:eastAsia="Times New Roman" w:hAnsi="Consolas" w:cs="Times New Roman"/>
@@ -5594,9 +5633,8 @@
           <w:szCs w:val="21"/>
           <w:lang w:val="en-GB" w:eastAsia="en-GB"/>
         </w:rPr>
-        <w:t>jdkArchitectureOption</w:t>
-      </w:r>
-      <w:proofErr w:type="spellEnd"/>
+        <w:t>testResultsFiles</w:t>
+      </w:r>
       <w:r>
         <w:rPr>
           <w:rFonts w:ascii="Consolas" w:eastAsia="Times New Roman" w:hAnsi="Consolas" w:cs="Times New Roman"/>
@@ -5615,139 +5653,7 @@
           <w:szCs w:val="21"/>
           <w:lang w:val="en-GB" w:eastAsia="en-GB"/>
         </w:rPr>
-        <w:t>'x64'</w:t>
-      </w:r>
-    </w:p>
-    <w:p>
-      <w:pPr>
-        <w:shd w:val="clear" w:color="auto" w:fill="FFFFFE"/>
-        <w:spacing w:after="0" w:line="285" w:lineRule="atLeast"/>
-        <w:rPr>
-          <w:rFonts w:ascii="Consolas" w:eastAsia="Times New Roman" w:hAnsi="Consolas" w:cs="Times New Roman"/>
-          <w:color w:val="000000"/>
-          <w:sz w:val="21"/>
-          <w:szCs w:val="21"/>
-          <w:lang w:val="en-GB" w:eastAsia="en-GB"/>
-        </w:rPr>
-      </w:pPr>
-      <w:r>
-        <w:rPr>
-          <w:rFonts w:ascii="Consolas" w:eastAsia="Times New Roman" w:hAnsi="Consolas" w:cs="Times New Roman"/>
-          <w:color w:val="000000"/>
-          <w:sz w:val="21"/>
-          <w:szCs w:val="21"/>
-          <w:lang w:val="en-GB" w:eastAsia="en-GB"/>
-        </w:rPr>
-        <w:t>      </w:t>
-      </w:r>
-      <w:proofErr w:type="spellStart"/>
-      <w:r>
-        <w:rPr>
-          <w:rFonts w:ascii="Consolas" w:eastAsia="Times New Roman" w:hAnsi="Consolas" w:cs="Times New Roman"/>
-          <w:color w:val="008080"/>
-          <w:sz w:val="21"/>
-          <w:szCs w:val="21"/>
-          <w:lang w:val="en-GB" w:eastAsia="en-GB"/>
-        </w:rPr>
-        <w:t>publishJUnitResults</w:t>
-      </w:r>
-      <w:proofErr w:type="spellEnd"/>
-      <w:r>
-        <w:rPr>
-          <w:rFonts w:ascii="Consolas" w:eastAsia="Times New Roman" w:hAnsi="Consolas" w:cs="Times New Roman"/>
-          <w:color w:val="000000"/>
-          <w:sz w:val="21"/>
-          <w:szCs w:val="21"/>
-          <w:lang w:val="en-GB" w:eastAsia="en-GB"/>
-        </w:rPr>
-        <w:t>: </w:t>
-      </w:r>
-      <w:r>
-        <w:rPr>
-          <w:rFonts w:ascii="Consolas" w:eastAsia="Times New Roman" w:hAnsi="Consolas" w:cs="Times New Roman"/>
-          <w:color w:val="0000FF"/>
-          <w:sz w:val="21"/>
-          <w:szCs w:val="21"/>
-          <w:lang w:val="en-GB" w:eastAsia="en-GB"/>
-        </w:rPr>
-        <w:t>true</w:t>
-      </w:r>
-    </w:p>
-    <w:p>
-      <w:pPr>
-        <w:shd w:val="clear" w:color="auto" w:fill="FFFFFE"/>
-        <w:spacing w:after="0" w:line="285" w:lineRule="atLeast"/>
-        <w:rPr>
-          <w:rFonts w:ascii="Consolas" w:eastAsia="Times New Roman" w:hAnsi="Consolas" w:cs="Times New Roman"/>
-          <w:color w:val="000000"/>
-          <w:sz w:val="21"/>
-          <w:szCs w:val="21"/>
-          <w:lang w:val="en-GB" w:eastAsia="en-GB"/>
-        </w:rPr>
-      </w:pPr>
-      <w:r>
-        <w:rPr>
-          <w:rFonts w:ascii="Consolas" w:eastAsia="Times New Roman" w:hAnsi="Consolas" w:cs="Times New Roman"/>
-          <w:color w:val="000000"/>
-          <w:sz w:val="21"/>
-          <w:szCs w:val="21"/>
-          <w:lang w:val="en-GB" w:eastAsia="en-GB"/>
-        </w:rPr>
-        <w:t>      </w:t>
-      </w:r>
-      <w:proofErr w:type="spellStart"/>
-      <w:r>
-        <w:rPr>
-          <w:rFonts w:ascii="Consolas" w:eastAsia="Times New Roman" w:hAnsi="Consolas" w:cs="Times New Roman"/>
-          <w:color w:val="008080"/>
-          <w:sz w:val="21"/>
-          <w:szCs w:val="21"/>
-          <w:lang w:val="en-GB" w:eastAsia="en-GB"/>
-        </w:rPr>
-        <w:t>testResultsFiles</w:t>
-      </w:r>
-      <w:proofErr w:type="spellEnd"/>
-      <w:r>
-        <w:rPr>
-          <w:rFonts w:ascii="Consolas" w:eastAsia="Times New Roman" w:hAnsi="Consolas" w:cs="Times New Roman"/>
-          <w:color w:val="000000"/>
-          <w:sz w:val="21"/>
-          <w:szCs w:val="21"/>
-          <w:lang w:val="en-GB" w:eastAsia="en-GB"/>
-        </w:rPr>
-        <w:t>: </w:t>
-      </w:r>
-      <w:r>
-        <w:rPr>
-          <w:rFonts w:ascii="Consolas" w:eastAsia="Times New Roman" w:hAnsi="Consolas" w:cs="Times New Roman"/>
-          <w:color w:val="0451A5"/>
-          <w:sz w:val="21"/>
-          <w:szCs w:val="21"/>
-          <w:lang w:val="en-GB" w:eastAsia="en-GB"/>
-        </w:rPr>
-        <w:t>'**/</w:t>
-      </w:r>
-      <w:proofErr w:type="spellStart"/>
-      <w:r>
-        <w:rPr>
-          <w:rFonts w:ascii="Consolas" w:eastAsia="Times New Roman" w:hAnsi="Consolas" w:cs="Times New Roman"/>
-          <w:color w:val="0451A5"/>
-          <w:sz w:val="21"/>
-          <w:szCs w:val="21"/>
-          <w:lang w:val="en-GB" w:eastAsia="en-GB"/>
-        </w:rPr>
-        <w:t>surefire</w:t>
-      </w:r>
-      <w:proofErr w:type="spellEnd"/>
-      <w:r>
-        <w:rPr>
-          <w:rFonts w:ascii="Consolas" w:eastAsia="Times New Roman" w:hAnsi="Consolas" w:cs="Times New Roman"/>
-          <w:color w:val="0451A5"/>
-          <w:sz w:val="21"/>
-          <w:szCs w:val="21"/>
-          <w:lang w:val="en-GB" w:eastAsia="en-GB"/>
-        </w:rPr>
-        <w:t>-reports/TEST-*.xml'</w:t>
+        <w:t>'**/surefire-reports/TEST-*.xml'</w:t>
       </w:r>
     </w:p>
     <w:p>
@@ -6118,11 +6024,9 @@
       <w:r>
         <w:t>“</w:t>
       </w:r>
-      <w:proofErr w:type="spellStart"/>
       <w:r>
         <w:t>dependsOn</w:t>
       </w:r>
-      <w:proofErr w:type="spellEnd"/>
       <w:r>
         <w:t>”</w:t>
       </w:r>
@@ -6200,23 +6104,7 @@
         </w:numPr>
       </w:pPr>
       <w:r>
-        <w:t>As a last step, you need to set “</w:t>
-      </w:r>
-      <w:proofErr w:type="spellStart"/>
-      <w:r>
-        <w:t>dependsOn</w:t>
-      </w:r>
-      <w:proofErr w:type="spellEnd"/>
-      <w:r>
-        <w:t xml:space="preserve">” property of your jobs to depend on the </w:t>
-      </w:r>
-      <w:proofErr w:type="spellStart"/>
-      <w:r>
-        <w:t>AlmOctaneStartJob</w:t>
-      </w:r>
-      <w:proofErr w:type="spellEnd"/>
-      <w:r>
-        <w:t xml:space="preserve"> (or whatever name you’ve assigned to it), as follows:</w:t>
+        <w:t>As a last step, you need to set “dependsOn” property of your jobs to depend on the AlmOctaneStartJob (or whatever name you’ve assigned to it), as follows:</w:t>
       </w:r>
       <w:r>
         <w:br/>
@@ -6575,7 +6463,6 @@
               </w:rPr>
               <w:t>: </w:t>
             </w:r>
-            <w:proofErr w:type="spellStart"/>
             <w:r>
               <w:rPr>
                 <w:rFonts w:ascii="Consolas" w:eastAsia="Times New Roman" w:hAnsi="Consolas" w:cs="Times New Roman"/>
@@ -6586,7 +6473,6 @@
               </w:rPr>
               <w:t>MavenBuildJob</w:t>
             </w:r>
-            <w:proofErr w:type="spellEnd"/>
           </w:p>
           <w:p>
             <w:pPr>
@@ -6665,7 +6551,6 @@
               </w:rPr>
               <w:t>  </w:t>
             </w:r>
-            <w:proofErr w:type="spellStart"/>
             <w:r>
               <w:rPr>
                 <w:rFonts w:ascii="Consolas" w:eastAsia="Times New Roman" w:hAnsi="Consolas" w:cs="Times New Roman"/>
@@ -6676,7 +6561,6 @@
               </w:rPr>
               <w:t>dependsOn</w:t>
             </w:r>
-            <w:proofErr w:type="spellEnd"/>
             <w:r>
               <w:rPr>
                 <w:rFonts w:ascii="Consolas" w:eastAsia="Times New Roman" w:hAnsi="Consolas" w:cs="Times New Roman"/>
@@ -6711,7 +6595,6 @@
               </w:rPr>
               <w:t>  - </w:t>
             </w:r>
-            <w:proofErr w:type="spellStart"/>
             <w:r>
               <w:rPr>
                 <w:rFonts w:ascii="Consolas" w:eastAsia="Times New Roman" w:hAnsi="Consolas" w:cs="Times New Roman"/>
@@ -6722,7 +6605,6 @@
               </w:rPr>
               <w:t>AlmOctaneStartJob</w:t>
             </w:r>
-            <w:proofErr w:type="spellEnd"/>
           </w:p>
           <w:p>
             <w:pPr>
@@ -6889,7 +6771,6 @@
               </w:rPr>
               <w:t>      </w:t>
             </w:r>
-            <w:proofErr w:type="spellStart"/>
             <w:r>
               <w:rPr>
                 <w:rFonts w:ascii="Consolas" w:eastAsia="Times New Roman" w:hAnsi="Consolas" w:cs="Times New Roman"/>
@@ -6900,7 +6781,6 @@
               </w:rPr>
               <w:t>mavenPomFile</w:t>
             </w:r>
-            <w:proofErr w:type="spellEnd"/>
             <w:r>
               <w:rPr>
                 <w:rFonts w:ascii="Consolas" w:eastAsia="Times New Roman" w:hAnsi="Consolas" w:cs="Times New Roman"/>
@@ -6946,7 +6826,6 @@
               <w:lastRenderedPageBreak/>
               <w:t>      </w:t>
             </w:r>
-            <w:proofErr w:type="spellStart"/>
             <w:r>
               <w:rPr>
                 <w:rFonts w:ascii="Consolas" w:eastAsia="Times New Roman" w:hAnsi="Consolas" w:cs="Times New Roman"/>
@@ -6957,7 +6836,6 @@
               </w:rPr>
               <w:t>mavenOptions</w:t>
             </w:r>
-            <w:proofErr w:type="spellEnd"/>
             <w:r>
               <w:rPr>
                 <w:rFonts w:ascii="Consolas" w:eastAsia="Times New Roman" w:hAnsi="Consolas" w:cs="Times New Roman"/>
@@ -7002,7 +6880,6 @@
               </w:rPr>
               <w:t>      </w:t>
             </w:r>
-            <w:proofErr w:type="spellStart"/>
             <w:r>
               <w:rPr>
                 <w:rFonts w:ascii="Consolas" w:eastAsia="Times New Roman" w:hAnsi="Consolas" w:cs="Times New Roman"/>
@@ -7013,7 +6890,6 @@
               </w:rPr>
               <w:t>javaHomeOption</w:t>
             </w:r>
-            <w:proofErr w:type="spellEnd"/>
             <w:r>
               <w:rPr>
                 <w:rFonts w:ascii="Consolas" w:eastAsia="Times New Roman" w:hAnsi="Consolas" w:cs="Times New Roman"/>
@@ -7032,29 +6908,7 @@
                 <w:szCs w:val="21"/>
                 <w:lang w:val="en-GB" w:eastAsia="en-GB"/>
               </w:rPr>
-              <w:t>'</w:t>
-            </w:r>
-            <w:proofErr w:type="spellStart"/>
-            <w:r>
-              <w:rPr>
-                <w:rFonts w:ascii="Consolas" w:eastAsia="Times New Roman" w:hAnsi="Consolas" w:cs="Times New Roman"/>
-                <w:color w:val="0451A5"/>
-                <w:sz w:val="21"/>
-                <w:szCs w:val="21"/>
-                <w:lang w:val="en-GB" w:eastAsia="en-GB"/>
-              </w:rPr>
-              <w:t>JDKVersion</w:t>
-            </w:r>
-            <w:proofErr w:type="spellEnd"/>
-            <w:r>
-              <w:rPr>
-                <w:rFonts w:ascii="Consolas" w:eastAsia="Times New Roman" w:hAnsi="Consolas" w:cs="Times New Roman"/>
-                <w:color w:val="0451A5"/>
-                <w:sz w:val="21"/>
-                <w:szCs w:val="21"/>
-                <w:lang w:val="en-GB" w:eastAsia="en-GB"/>
-              </w:rPr>
-              <w:t>'</w:t>
+              <w:t>'JDKVersion'</w:t>
             </w:r>
           </w:p>
           <w:p>
@@ -7080,7 +6934,6 @@
               </w:rPr>
               <w:t>      </w:t>
             </w:r>
-            <w:proofErr w:type="spellStart"/>
             <w:r>
               <w:rPr>
                 <w:rFonts w:ascii="Consolas" w:eastAsia="Times New Roman" w:hAnsi="Consolas" w:cs="Times New Roman"/>
@@ -7091,7 +6944,6 @@
               </w:rPr>
               <w:t>jdkVersionOption</w:t>
             </w:r>
-            <w:proofErr w:type="spellEnd"/>
             <w:r>
               <w:rPr>
                 <w:rFonts w:ascii="Consolas" w:eastAsia="Times New Roman" w:hAnsi="Consolas" w:cs="Times New Roman"/>
@@ -7136,7 +6988,6 @@
               </w:rPr>
               <w:t>      </w:t>
             </w:r>
-            <w:proofErr w:type="spellStart"/>
             <w:r>
               <w:rPr>
                 <w:rFonts w:ascii="Consolas" w:eastAsia="Times New Roman" w:hAnsi="Consolas" w:cs="Times New Roman"/>
@@ -7147,7 +6998,6 @@
               </w:rPr>
               <w:t>jdkArchitectureOption</w:t>
             </w:r>
-            <w:proofErr w:type="spellEnd"/>
             <w:r>
               <w:rPr>
                 <w:rFonts w:ascii="Consolas" w:eastAsia="Times New Roman" w:hAnsi="Consolas" w:cs="Times New Roman"/>
@@ -7192,7 +7042,6 @@
               </w:rPr>
               <w:t>      </w:t>
             </w:r>
-            <w:proofErr w:type="spellStart"/>
             <w:r>
               <w:rPr>
                 <w:rFonts w:ascii="Consolas" w:eastAsia="Times New Roman" w:hAnsi="Consolas" w:cs="Times New Roman"/>
@@ -7203,7 +7052,6 @@
               </w:rPr>
               <w:t>publishJUnitResults</w:t>
             </w:r>
-            <w:proofErr w:type="spellEnd"/>
             <w:r>
               <w:rPr>
                 <w:rFonts w:ascii="Consolas" w:eastAsia="Times New Roman" w:hAnsi="Consolas" w:cs="Times New Roman"/>
@@ -7248,7 +7096,6 @@
               </w:rPr>
               <w:t>      </w:t>
             </w:r>
-            <w:proofErr w:type="spellStart"/>
             <w:r>
               <w:rPr>
                 <w:rFonts w:ascii="Consolas" w:eastAsia="Times New Roman" w:hAnsi="Consolas" w:cs="Times New Roman"/>
@@ -7259,7 +7106,6 @@
               </w:rPr>
               <w:t>testResultsFiles</w:t>
             </w:r>
-            <w:proofErr w:type="spellEnd"/>
             <w:r>
               <w:rPr>
                 <w:rFonts w:ascii="Consolas" w:eastAsia="Times New Roman" w:hAnsi="Consolas" w:cs="Times New Roman"/>
@@ -7278,29 +7124,7 @@
                 <w:szCs w:val="21"/>
                 <w:lang w:val="en-GB" w:eastAsia="en-GB"/>
               </w:rPr>
-              <w:t>'**/</w:t>
-            </w:r>
-            <w:proofErr w:type="spellStart"/>
-            <w:r>
-              <w:rPr>
-                <w:rFonts w:ascii="Consolas" w:eastAsia="Times New Roman" w:hAnsi="Consolas" w:cs="Times New Roman"/>
-                <w:color w:val="0451A5"/>
-                <w:sz w:val="21"/>
-                <w:szCs w:val="21"/>
-                <w:lang w:val="en-GB" w:eastAsia="en-GB"/>
-              </w:rPr>
-              <w:t>surefire</w:t>
-            </w:r>
-            <w:proofErr w:type="spellEnd"/>
-            <w:r>
-              <w:rPr>
-                <w:rFonts w:ascii="Consolas" w:eastAsia="Times New Roman" w:hAnsi="Consolas" w:cs="Times New Roman"/>
-                <w:color w:val="0451A5"/>
-                <w:sz w:val="21"/>
-                <w:szCs w:val="21"/>
-                <w:lang w:val="en-GB" w:eastAsia="en-GB"/>
-              </w:rPr>
-              <w:t>-reports/TEST-*.xml'</w:t>
+              <w:t>'**/surefire-reports/TEST-*.xml'</w:t>
             </w:r>
           </w:p>
           <w:p>
@@ -7400,7 +7224,6 @@
               </w:rPr>
               <w:t>: </w:t>
             </w:r>
-            <w:proofErr w:type="spellStart"/>
             <w:r>
               <w:rPr>
                 <w:rFonts w:ascii="Consolas" w:eastAsia="Times New Roman" w:hAnsi="Consolas" w:cs="Times New Roman"/>
@@ -7411,7 +7234,6 @@
               </w:rPr>
               <w:t>AlmOctaneStartJob</w:t>
             </w:r>
-            <w:proofErr w:type="spellEnd"/>
           </w:p>
           <w:p>
             <w:pPr>
@@ -7686,7 +7508,6 @@
               </w:rPr>
               <w:t>      </w:t>
             </w:r>
-            <w:proofErr w:type="spellStart"/>
             <w:r>
               <w:rPr>
                 <w:rFonts w:ascii="Consolas" w:eastAsia="Times New Roman" w:hAnsi="Consolas" w:cs="Times New Roman"/>
@@ -7697,7 +7518,6 @@
               </w:rPr>
               <w:t>OctaneServiceConnection</w:t>
             </w:r>
-            <w:proofErr w:type="spellEnd"/>
             <w:r>
               <w:rPr>
                 <w:rFonts w:ascii="Consolas" w:eastAsia="Times New Roman" w:hAnsi="Consolas" w:cs="Times New Roman"/>
@@ -7716,29 +7536,7 @@
                 <w:szCs w:val="21"/>
                 <w:lang w:val="en-GB" w:eastAsia="en-GB"/>
               </w:rPr>
-              <w:t>'</w:t>
-            </w:r>
-            <w:proofErr w:type="spellStart"/>
-            <w:r>
-              <w:rPr>
-                <w:rFonts w:ascii="Consolas" w:eastAsia="Times New Roman" w:hAnsi="Consolas" w:cs="Times New Roman"/>
-                <w:color w:val="0451A5"/>
-                <w:sz w:val="21"/>
-                <w:szCs w:val="21"/>
-                <w:lang w:val="en-GB" w:eastAsia="en-GB"/>
-              </w:rPr>
-              <w:t>VMOctaneServiceConnection</w:t>
-            </w:r>
-            <w:proofErr w:type="spellEnd"/>
-            <w:r>
-              <w:rPr>
-                <w:rFonts w:ascii="Consolas" w:eastAsia="Times New Roman" w:hAnsi="Consolas" w:cs="Times New Roman"/>
-                <w:color w:val="0451A5"/>
-                <w:sz w:val="21"/>
-                <w:szCs w:val="21"/>
-                <w:lang w:val="en-GB" w:eastAsia="en-GB"/>
-              </w:rPr>
-              <w:t>'</w:t>
+              <w:t>'VMOctaneServiceConnection'</w:t>
             </w:r>
           </w:p>
           <w:p>
@@ -7764,7 +7562,6 @@
               </w:rPr>
               <w:t>      </w:t>
             </w:r>
-            <w:proofErr w:type="spellStart"/>
             <w:r>
               <w:rPr>
                 <w:rFonts w:ascii="Consolas" w:eastAsia="Times New Roman" w:hAnsi="Consolas" w:cs="Times New Roman"/>
@@ -7775,7 +7572,6 @@
               </w:rPr>
               <w:t>WorkspaceList</w:t>
             </w:r>
-            <w:proofErr w:type="spellEnd"/>
             <w:r>
               <w:rPr>
                 <w:rFonts w:ascii="Consolas" w:eastAsia="Times New Roman" w:hAnsi="Consolas" w:cs="Times New Roman"/>
@@ -7840,7 +7636,6 @@
               </w:rPr>
               <w:t>: </w:t>
             </w:r>
-            <w:proofErr w:type="spellStart"/>
             <w:r>
               <w:rPr>
                 <w:rFonts w:ascii="Consolas" w:eastAsia="Times New Roman" w:hAnsi="Consolas" w:cs="Times New Roman"/>
@@ -7851,7 +7646,6 @@
               </w:rPr>
               <w:t>AlmOctaneEndJob</w:t>
             </w:r>
-            <w:proofErr w:type="spellEnd"/>
           </w:p>
           <w:p>
             <w:pPr>
@@ -7984,7 +7778,6 @@
               </w:rPr>
               <w:t>  </w:t>
             </w:r>
-            <w:proofErr w:type="spellStart"/>
             <w:r>
               <w:rPr>
                 <w:rFonts w:ascii="Consolas" w:eastAsia="Times New Roman" w:hAnsi="Consolas" w:cs="Times New Roman"/>
@@ -7995,7 +7788,6 @@
               </w:rPr>
               <w:t>dependsOn</w:t>
             </w:r>
-            <w:proofErr w:type="spellEnd"/>
             <w:r>
               <w:rPr>
                 <w:rFonts w:ascii="Consolas" w:eastAsia="Times New Roman" w:hAnsi="Consolas" w:cs="Times New Roman"/>
@@ -8030,7 +7822,6 @@
               </w:rPr>
               <w:t>  - </w:t>
             </w:r>
-            <w:proofErr w:type="spellStart"/>
             <w:r>
               <w:rPr>
                 <w:rFonts w:ascii="Consolas" w:eastAsia="Times New Roman" w:hAnsi="Consolas" w:cs="Times New Roman"/>
@@ -8041,7 +7832,6 @@
               </w:rPr>
               <w:t>AlmOctaneStartJob</w:t>
             </w:r>
-            <w:proofErr w:type="spellEnd"/>
           </w:p>
           <w:p>
             <w:pPr>
@@ -8066,7 +7856,6 @@
               </w:rPr>
               <w:t>  - </w:t>
             </w:r>
-            <w:proofErr w:type="spellStart"/>
             <w:r>
               <w:rPr>
                 <w:rFonts w:ascii="Consolas" w:eastAsia="Times New Roman" w:hAnsi="Consolas" w:cs="Times New Roman"/>
@@ -8077,7 +7866,6 @@
               </w:rPr>
               <w:t>MavenBuildJob</w:t>
             </w:r>
-            <w:proofErr w:type="spellEnd"/>
           </w:p>
           <w:p>
             <w:pPr>
@@ -8244,7 +8032,6 @@
               </w:rPr>
               <w:t>      </w:t>
             </w:r>
-            <w:proofErr w:type="spellStart"/>
             <w:r>
               <w:rPr>
                 <w:rFonts w:ascii="Consolas" w:eastAsia="Times New Roman" w:hAnsi="Consolas" w:cs="Times New Roman"/>
@@ -8255,7 +8042,6 @@
               </w:rPr>
               <w:t>OctaneServiceConnection</w:t>
             </w:r>
-            <w:proofErr w:type="spellEnd"/>
             <w:r>
               <w:rPr>
                 <w:rFonts w:ascii="Consolas" w:eastAsia="Times New Roman" w:hAnsi="Consolas" w:cs="Times New Roman"/>
@@ -8274,29 +8060,7 @@
                 <w:szCs w:val="21"/>
                 <w:lang w:val="en-GB" w:eastAsia="en-GB"/>
               </w:rPr>
-              <w:t>'</w:t>
-            </w:r>
-            <w:proofErr w:type="spellStart"/>
-            <w:r>
-              <w:rPr>
-                <w:rFonts w:ascii="Consolas" w:eastAsia="Times New Roman" w:hAnsi="Consolas" w:cs="Times New Roman"/>
-                <w:color w:val="0451A5"/>
-                <w:sz w:val="21"/>
-                <w:szCs w:val="21"/>
-                <w:lang w:val="en-GB" w:eastAsia="en-GB"/>
-              </w:rPr>
-              <w:t>VMOctaneServiceConnection</w:t>
-            </w:r>
-            <w:proofErr w:type="spellEnd"/>
-            <w:r>
-              <w:rPr>
-                <w:rFonts w:ascii="Consolas" w:eastAsia="Times New Roman" w:hAnsi="Consolas" w:cs="Times New Roman"/>
-                <w:color w:val="0451A5"/>
-                <w:sz w:val="21"/>
-                <w:szCs w:val="21"/>
-                <w:lang w:val="en-GB" w:eastAsia="en-GB"/>
-              </w:rPr>
-              <w:t>'</w:t>
+              <w:t>'VMOctaneServiceConnection'</w:t>
             </w:r>
           </w:p>
           <w:p>
@@ -8322,7 +8086,6 @@
               </w:rPr>
               <w:t>      </w:t>
             </w:r>
-            <w:proofErr w:type="spellStart"/>
             <w:r>
               <w:rPr>
                 <w:rFonts w:ascii="Consolas" w:eastAsia="Times New Roman" w:hAnsi="Consolas" w:cs="Times New Roman"/>
@@ -8333,7 +8096,6 @@
               </w:rPr>
               <w:t>WorkspaceList</w:t>
             </w:r>
-            <w:proofErr w:type="spellEnd"/>
             <w:r>
               <w:rPr>
                 <w:rFonts w:ascii="Consolas" w:eastAsia="Times New Roman" w:hAnsi="Consolas" w:cs="Times New Roman"/>
@@ -8437,31 +8199,7 @@
         </w:numPr>
       </w:pPr>
       <w:r>
-        <w:t xml:space="preserve">Now, because we specified the dependencies between the jobs, </w:t>
-      </w:r>
-      <w:proofErr w:type="spellStart"/>
-      <w:r>
-        <w:t>AlmOctaneStartJob</w:t>
-      </w:r>
-      <w:proofErr w:type="spellEnd"/>
-      <w:r>
-        <w:t xml:space="preserve"> should run first, </w:t>
-      </w:r>
-      <w:proofErr w:type="spellStart"/>
-      <w:r>
-        <w:t>MavenBuildJob</w:t>
-      </w:r>
-      <w:proofErr w:type="spellEnd"/>
-      <w:r>
-        <w:t xml:space="preserve"> second and </w:t>
-      </w:r>
-      <w:proofErr w:type="spellStart"/>
-      <w:r>
-        <w:t>AlmOctaneEndJob</w:t>
-      </w:r>
-      <w:proofErr w:type="spellEnd"/>
-      <w:r>
-        <w:t xml:space="preserve"> should be last:</w:t>
+        <w:t>Now, because we specified the dependencies between the jobs, AlmOctaneStartJob should run first, MavenBuildJob second and AlmOctaneEndJob should be last:</w:t>
       </w:r>
       <w:r>
         <w:br/>
@@ -8586,15 +8324,7 @@
         </w:numPr>
       </w:pPr>
       <w:r>
-        <w:t xml:space="preserve">Make sure to configure the maven task to use the </w:t>
-      </w:r>
-      <w:proofErr w:type="spellStart"/>
-      <w:r>
-        <w:t>OctaneGherkinFormatter</w:t>
-      </w:r>
-      <w:proofErr w:type="spellEnd"/>
-      <w:r>
-        <w:t xml:space="preserve"> and when running the tests and where to store the results as below</w:t>
+        <w:t>Make sure to configure the maven task to use the OctaneGherkinFormatter and when running the tests and where to store the results as below</w:t>
       </w:r>
       <w:r>
         <w:t>. The formatter specifies the location and name of the generated xml file containing the report.</w:t>
@@ -8657,15 +8387,7 @@
         </w:numPr>
       </w:pPr>
       <w:r>
-        <w:t xml:space="preserve">Fill in the Cucumber report destination path field when configuring the ALM Octane Job End task. This must point to the same directory as specified for the </w:t>
-      </w:r>
-      <w:proofErr w:type="spellStart"/>
-      <w:r>
-        <w:t>GherkinFromatter</w:t>
-      </w:r>
-      <w:proofErr w:type="spellEnd"/>
-      <w:r>
-        <w:t>.</w:t>
+        <w:t>Fill in the Cucumber report destination path field when configuring the ALM Octane Job End task. This must point to the same directory as specified for the GherkinFromatter.</w:t>
       </w:r>
       <w:r>
         <w:t xml:space="preserve"> Note that the path must be filled in starting with the root directory of the project.</w:t>
@@ -8940,15 +8662,7 @@
         <w:t xml:space="preserve"> cucumber</w:t>
       </w:r>
       <w:r>
-        <w:t xml:space="preserve"> gherkin test results into Octane using </w:t>
-      </w:r>
-      <w:proofErr w:type="spellStart"/>
-      <w:r>
-        <w:t>yml</w:t>
-      </w:r>
-      <w:proofErr w:type="spellEnd"/>
-      <w:r>
-        <w:t xml:space="preserve"> editor</w:t>
+        <w:t xml:space="preserve"> gherkin test results into Octane using yml editor</w:t>
       </w:r>
       <w:bookmarkEnd w:id="8"/>
     </w:p>
@@ -8973,21 +8687,10 @@
         </w:numPr>
       </w:pPr>
       <w:r>
-        <w:t xml:space="preserve">Make sure to configure the maven task to use the </w:t>
-      </w:r>
-      <w:proofErr w:type="spellStart"/>
-      <w:r>
-        <w:t>OctaneGherkinFormatter</w:t>
-      </w:r>
-      <w:proofErr w:type="spellEnd"/>
-      <w:r>
-        <w:t xml:space="preserve"> and when running the tests and where to store the results as below</w:t>
-      </w:r>
-      <w:r>
-        <w:t xml:space="preserve">. </w:t>
-      </w:r>
-      <w:r>
-        <w:t>The formatter specifies the location and name of the generated xml file containing the report.</w:t>
+        <w:t>Make sure to configure the maven task to use the OctaneGherkinFormatter and when running the tests and where to store the results as below</w:t>
+      </w:r>
+      <w:r>
+        <w:t>. The formatter specifies the location and name of the generated xml file containing the report.</w:t>
       </w:r>
     </w:p>
     <w:p>
@@ -9054,21 +8757,16 @@
       </w:pPr>
       <w:r>
         <w:lastRenderedPageBreak/>
-        <w:t xml:space="preserve">Fill in the Cucumber report destination path field when configuring the ALM Octane Job End task. This must point to the same directory as specified for the </w:t>
-      </w:r>
-      <w:proofErr w:type="spellStart"/>
-      <w:r>
-        <w:t>GherkinFromatter</w:t>
-      </w:r>
-      <w:proofErr w:type="spellEnd"/>
+        <w:t>Fill in the Cucumber report destination path field when configuring the ALM Octane Job End task. This must point to the same directory as specified for the GherkinFromatter.</w:t>
+      </w:r>
+      <w:r>
+        <w:t xml:space="preserve"> Note that the path must be filled in starting with the </w:t>
+      </w:r>
+      <w:r>
+        <w:t>source code repo root directory</w:t>
+      </w:r>
       <w:r>
         <w:t>.</w:t>
-      </w:r>
-      <w:r>
-        <w:t xml:space="preserve"> </w:t>
-      </w:r>
-      <w:r>
-        <w:t>Note that the path must be filled in starting with the root directory of the project.</w:t>
       </w:r>
     </w:p>
     <w:p/>
@@ -9348,7 +9046,6 @@
       <w:r>
         <w:t>When creating the pipeline with YAML and adding the ALM Octane tasks, the label is not displayed properly (</w:t>
       </w:r>
-      <w:proofErr w:type="spellStart"/>
       <w:r>
         <w:rPr>
           <w:color w:val="FF0000"/>
@@ -9363,7 +9060,6 @@
         </w:rPr>
         <w:t>starttask</w:t>
       </w:r>
-      <w:proofErr w:type="spellEnd"/>
       <w:r>
         <w:t>)</w:t>
       </w:r>
@@ -9409,15 +9105,7 @@
         </w:r>
       </w:hyperlink>
       <w:r>
-        <w:t>, meaning skipping /</w:t>
-      </w:r>
-      <w:proofErr w:type="spellStart"/>
-      <w:r>
-        <w:t>ui</w:t>
-      </w:r>
-      <w:proofErr w:type="spellEnd"/>
-      <w:r>
-        <w:t>/ part)</w:t>
+        <w:t>, meaning skipping /ui/ part)</w:t>
       </w:r>
     </w:p>
     <w:p>
@@ -9472,15 +9160,7 @@
         </w:numPr>
       </w:pPr>
       <w:r>
-        <w:t>In comparison with Jenkins, for example, currently the extension does not support injecting events of jobs/</w:t>
-      </w:r>
-      <w:proofErr w:type="spellStart"/>
-      <w:r>
-        <w:t>subjobs</w:t>
-      </w:r>
-      <w:proofErr w:type="spellEnd"/>
-      <w:r>
-        <w:t xml:space="preserve"> that are running in Azure, meaning that you will have only one job injected in Octane which will be the Octane Start task and which will show as completed with the related status when the pipeline ends with the Octane End Task. This behavior is limited because of the way Azure DevOps Pipelines currently work.</w:t>
+        <w:t>In comparison with Jenkins, for example, currently the extension does not support injecting events of jobs/subjobs that are running in Azure, meaning that you will have only one job injected in Octane which will be the Octane Start task and which will show as completed with the related status when the pipeline ends with the Octane End Task. This behavior is limited because of the way Azure DevOps Pipelines currently work.</w:t>
       </w:r>
     </w:p>
     <w:p>

</xml_diff>

<commit_message>
quality story #2117025: update documentation
</commit_message>
<xml_diff>
--- a/HowToInstall.docx
+++ b/HowToInstall.docx
@@ -1,6 +1,6 @@
 
 <file path=word/document.xml><?xml version="1.0" encoding="utf-8"?>
-<w:document xmlns:wpc="http://schemas.microsoft.com/office/word/2010/wordprocessingCanvas" xmlns:cx="http://schemas.microsoft.com/office/drawing/2014/chartex" xmlns:cx1="http://schemas.microsoft.com/office/drawing/2015/9/8/chartex" xmlns:cx2="http://schemas.microsoft.com/office/drawing/2015/10/21/chartex" xmlns:cx3="http://schemas.microsoft.com/office/drawing/2016/5/9/chartex" xmlns:cx4="http://schemas.microsoft.com/office/drawing/2016/5/10/chartex" xmlns:cx5="http://schemas.microsoft.com/office/drawing/2016/5/11/chartex" xmlns:cx6="http://schemas.microsoft.com/office/drawing/2016/5/12/chartex" xmlns:cx7="http://schemas.microsoft.com/office/drawing/2016/5/13/chartex" xmlns:cx8="http://schemas.microsoft.com/office/drawing/2016/5/14/chartex" xmlns:mc="http://schemas.openxmlformats.org/markup-compatibility/2006" xmlns:aink="http://schemas.microsoft.com/office/drawing/2016/ink" xmlns:am3d="http://schemas.microsoft.com/office/drawing/2017/model3d" xmlns:o="urn:schemas-microsoft-com:office:office" xmlns:r="http://schemas.openxmlformats.org/officeDocument/2006/relationships" xmlns:m="http://schemas.openxmlformats.org/officeDocument/2006/math" xmlns:v="urn:schemas-microsoft-com:vml" xmlns:wp14="http://schemas.microsoft.com/office/word/2010/wordprocessingDrawing" xmlns:wp="http://schemas.openxmlformats.org/drawingml/2006/wordprocessingDrawing" xmlns:w10="urn:schemas-microsoft-com:office:word" xmlns:w="http://schemas.openxmlformats.org/wordprocessingml/2006/main" xmlns:w14="http://schemas.microsoft.com/office/word/2010/wordml" xmlns:w15="http://schemas.microsoft.com/office/word/2012/wordml" xmlns:w16cex="http://schemas.microsoft.com/office/word/2018/wordml/cex" xmlns:w16cid="http://schemas.microsoft.com/office/word/2016/wordml/cid" xmlns:w16="http://schemas.microsoft.com/office/word/2018/wordml" xmlns:w16sdtdh="http://schemas.microsoft.com/office/word/2020/wordml/sdtdatahash" xmlns:w16se="http://schemas.microsoft.com/office/word/2015/wordml/symex" xmlns:wpg="http://schemas.microsoft.com/office/word/2010/wordprocessingGroup" xmlns:wpi="http://schemas.microsoft.com/office/word/2010/wordprocessingInk" xmlns:wne="http://schemas.microsoft.com/office/word/2006/wordml" xmlns:wps="http://schemas.microsoft.com/office/word/2010/wordprocessingShape" mc:Ignorable="w14 w15 w16se w16cid w16 w16cex w16sdtdh wp14">
+<w:document xmlns:wpc="http://schemas.microsoft.com/office/word/2010/wordprocessingCanvas" xmlns:cx="http://schemas.microsoft.com/office/drawing/2014/chartex" xmlns:cx1="http://schemas.microsoft.com/office/drawing/2015/9/8/chartex" xmlns:cx2="http://schemas.microsoft.com/office/drawing/2015/10/21/chartex" xmlns:cx3="http://schemas.microsoft.com/office/drawing/2016/5/9/chartex" xmlns:cx4="http://schemas.microsoft.com/office/drawing/2016/5/10/chartex" xmlns:cx5="http://schemas.microsoft.com/office/drawing/2016/5/11/chartex" xmlns:cx6="http://schemas.microsoft.com/office/drawing/2016/5/12/chartex" xmlns:cx7="http://schemas.microsoft.com/office/drawing/2016/5/13/chartex" xmlns:cx8="http://schemas.microsoft.com/office/drawing/2016/5/14/chartex" xmlns:mc="http://schemas.openxmlformats.org/markup-compatibility/2006" xmlns:aink="http://schemas.microsoft.com/office/drawing/2016/ink" xmlns:am3d="http://schemas.microsoft.com/office/drawing/2017/model3d" xmlns:o="urn:schemas-microsoft-com:office:office" xmlns:oel="http://schemas.microsoft.com/office/2019/extlst" xmlns:r="http://schemas.openxmlformats.org/officeDocument/2006/relationships" xmlns:m="http://schemas.openxmlformats.org/officeDocument/2006/math" xmlns:v="urn:schemas-microsoft-com:vml" xmlns:wp14="http://schemas.microsoft.com/office/word/2010/wordprocessingDrawing" xmlns:wp="http://schemas.openxmlformats.org/drawingml/2006/wordprocessingDrawing" xmlns:w10="urn:schemas-microsoft-com:office:word" xmlns:w="http://schemas.openxmlformats.org/wordprocessingml/2006/main" xmlns:w14="http://schemas.microsoft.com/office/word/2010/wordml" xmlns:w15="http://schemas.microsoft.com/office/word/2012/wordml" xmlns:w16cex="http://schemas.microsoft.com/office/word/2018/wordml/cex" xmlns:w16cid="http://schemas.microsoft.com/office/word/2016/wordml/cid" xmlns:w16="http://schemas.microsoft.com/office/word/2018/wordml" xmlns:w16du="http://schemas.microsoft.com/office/word/2023/wordml/word16du" xmlns:w16sdtdh="http://schemas.microsoft.com/office/word/2020/wordml/sdtdatahash" xmlns:w16se="http://schemas.microsoft.com/office/word/2015/wordml/symex" xmlns:wpg="http://schemas.microsoft.com/office/word/2010/wordprocessingGroup" xmlns:wpi="http://schemas.microsoft.com/office/word/2010/wordprocessingInk" xmlns:wne="http://schemas.microsoft.com/office/word/2006/wordml" xmlns:wps="http://schemas.microsoft.com/office/word/2010/wordprocessingShape" mc:Ignorable="w14 w15 w16se w16cid w16 w16cex w16sdtdh wp14">
   <w:body>
     <w:sdt>
       <w:sdtPr>
@@ -41,7 +41,7 @@
             <w:rPr>
               <w:rFonts w:eastAsiaTheme="minorEastAsia"/>
               <w:noProof/>
-              <w:lang w:val="en-GB" w:eastAsia="en-GB"/>
+              <w:lang w:val="en-GB" w:eastAsia="en-GB" w:bidi="he-IL"/>
             </w:rPr>
           </w:pPr>
           <w:r>
@@ -68,7 +68,7 @@
             </w:rPr>
             <w:fldChar w:fldCharType="separate"/>
           </w:r>
-          <w:hyperlink w:anchor="_Toc74925756" w:history="1">
+          <w:hyperlink w:anchor="_Toc134720688" w:history="1">
             <w:r>
               <w:rPr>
                 <w:rStyle w:val="Hyperlink"/>
@@ -95,7 +95,7 @@
                 <w:noProof/>
                 <w:webHidden/>
               </w:rPr>
-              <w:instrText xml:space="preserve"> PAGEREF _Toc74925756 \h </w:instrText>
+              <w:instrText xml:space="preserve"> PAGEREF _Toc134720688 \h </w:instrText>
             </w:r>
             <w:r>
               <w:rPr>
@@ -135,16 +135,16 @@
             <w:rPr>
               <w:rFonts w:eastAsiaTheme="minorEastAsia"/>
               <w:noProof/>
-              <w:lang w:val="en-GB" w:eastAsia="en-GB"/>
+              <w:lang w:val="en-GB" w:eastAsia="en-GB" w:bidi="he-IL"/>
             </w:rPr>
           </w:pPr>
-          <w:hyperlink w:anchor="_Toc74925757" w:history="1">
+          <w:hyperlink w:anchor="_Toc134720689" w:history="1">
             <w:r>
               <w:rPr>
                 <w:rStyle w:val="Hyperlink"/>
                 <w:noProof/>
               </w:rPr>
-              <w:t>How to install Azure DevOps ALM Octane extension from Marketplace</w:t>
+              <w:t>How to install the Azure DevOps ALM Octane extension from Marketplace</w:t>
             </w:r>
             <w:r>
               <w:rPr>
@@ -165,7 +165,7 @@
                 <w:noProof/>
                 <w:webHidden/>
               </w:rPr>
-              <w:instrText xml:space="preserve"> PAGEREF _Toc74925757 \h </w:instrText>
+              <w:instrText xml:space="preserve"> PAGEREF _Toc134720689 \h </w:instrText>
             </w:r>
             <w:r>
               <w:rPr>
@@ -205,10 +205,10 @@
             <w:rPr>
               <w:rFonts w:eastAsiaTheme="minorEastAsia"/>
               <w:noProof/>
-              <w:lang w:val="en-GB" w:eastAsia="en-GB"/>
+              <w:lang w:val="en-GB" w:eastAsia="en-GB" w:bidi="he-IL"/>
             </w:rPr>
           </w:pPr>
-          <w:hyperlink w:anchor="_Toc74925758" w:history="1">
+          <w:hyperlink w:anchor="_Toc134720690" w:history="1">
             <w:r>
               <w:rPr>
                 <w:rStyle w:val="Hyperlink"/>
@@ -235,7 +235,7 @@
                 <w:noProof/>
                 <w:webHidden/>
               </w:rPr>
-              <w:instrText xml:space="preserve"> PAGEREF _Toc74925758 \h </w:instrText>
+              <w:instrText xml:space="preserve"> PAGEREF _Toc134720690 \h </w:instrText>
             </w:r>
             <w:r>
               <w:rPr>
@@ -275,10 +275,10 @@
             <w:rPr>
               <w:rFonts w:eastAsiaTheme="minorEastAsia"/>
               <w:noProof/>
-              <w:lang w:val="en-GB" w:eastAsia="en-GB"/>
+              <w:lang w:val="en-GB" w:eastAsia="en-GB" w:bidi="he-IL"/>
             </w:rPr>
           </w:pPr>
-          <w:hyperlink w:anchor="_Toc74925759" w:history="1">
+          <w:hyperlink w:anchor="_Toc134720691" w:history="1">
             <w:r>
               <w:rPr>
                 <w:rStyle w:val="Hyperlink"/>
@@ -305,7 +305,7 @@
                 <w:noProof/>
                 <w:webHidden/>
               </w:rPr>
-              <w:instrText xml:space="preserve"> PAGEREF _Toc74925759 \h </w:instrText>
+              <w:instrText xml:space="preserve"> PAGEREF _Toc134720691 \h </w:instrText>
             </w:r>
             <w:r>
               <w:rPr>
@@ -345,10 +345,10 @@
             <w:rPr>
               <w:rFonts w:eastAsiaTheme="minorEastAsia"/>
               <w:noProof/>
-              <w:lang w:val="en-GB" w:eastAsia="en-GB"/>
+              <w:lang w:val="en-GB" w:eastAsia="en-GB" w:bidi="he-IL"/>
             </w:rPr>
           </w:pPr>
-          <w:hyperlink w:anchor="_Toc74925760" w:history="1">
+          <w:hyperlink w:anchor="_Toc134720692" w:history="1">
             <w:r>
               <w:rPr>
                 <w:rStyle w:val="Hyperlink"/>
@@ -375,7 +375,7 @@
                 <w:noProof/>
                 <w:webHidden/>
               </w:rPr>
-              <w:instrText xml:space="preserve"> PAGEREF _Toc74925760 \h </w:instrText>
+              <w:instrText xml:space="preserve"> PAGEREF _Toc134720692 \h </w:instrText>
             </w:r>
             <w:r>
               <w:rPr>
@@ -415,10 +415,10 @@
             <w:rPr>
               <w:rFonts w:eastAsiaTheme="minorEastAsia"/>
               <w:noProof/>
-              <w:lang w:val="en-GB" w:eastAsia="en-GB"/>
+              <w:lang w:val="en-GB" w:eastAsia="en-GB" w:bidi="he-IL"/>
             </w:rPr>
           </w:pPr>
-          <w:hyperlink w:anchor="_Toc74925761" w:history="1">
+          <w:hyperlink w:anchor="_Toc134720693" w:history="1">
             <w:r>
               <w:rPr>
                 <w:rStyle w:val="Hyperlink"/>
@@ -445,7 +445,7 @@
                 <w:noProof/>
                 <w:webHidden/>
               </w:rPr>
-              <w:instrText xml:space="preserve"> PAGEREF _Toc74925761 \h </w:instrText>
+              <w:instrText xml:space="preserve"> PAGEREF _Toc134720693 \h </w:instrText>
             </w:r>
             <w:r>
               <w:rPr>
@@ -485,10 +485,10 @@
             <w:rPr>
               <w:rFonts w:eastAsiaTheme="minorEastAsia"/>
               <w:noProof/>
-              <w:lang w:val="en-GB" w:eastAsia="en-GB"/>
+              <w:lang w:val="en-GB" w:eastAsia="en-GB" w:bidi="he-IL"/>
             </w:rPr>
           </w:pPr>
-          <w:hyperlink w:anchor="_Toc74925762" w:history="1">
+          <w:hyperlink w:anchor="_Toc134720694" w:history="1">
             <w:r>
               <w:rPr>
                 <w:rStyle w:val="Hyperlink"/>
@@ -515,7 +515,7 @@
                 <w:noProof/>
                 <w:webHidden/>
               </w:rPr>
-              <w:instrText xml:space="preserve"> PAGEREF _Toc74925762 \h </w:instrText>
+              <w:instrText xml:space="preserve"> PAGEREF _Toc134720694 \h </w:instrText>
             </w:r>
             <w:r>
               <w:rPr>
@@ -555,16 +555,16 @@
             <w:rPr>
               <w:rFonts w:eastAsiaTheme="minorEastAsia"/>
               <w:noProof/>
-              <w:lang w:val="en-GB" w:eastAsia="en-GB"/>
+              <w:lang w:val="en-GB" w:eastAsia="en-GB" w:bidi="he-IL"/>
             </w:rPr>
           </w:pPr>
-          <w:hyperlink w:anchor="_Toc74925763" w:history="1">
+          <w:hyperlink w:anchor="_Toc134720695" w:history="1">
             <w:r>
               <w:rPr>
                 <w:rStyle w:val="Hyperlink"/>
                 <w:noProof/>
               </w:rPr>
-              <w:t>Displaying cucumber gherkin test results into Octane using classic editor</w:t>
+              <w:t>Displaying Cucumber Gherkin test results into Octane using classic editor</w:t>
             </w:r>
             <w:r>
               <w:rPr>
@@ -585,7 +585,7 @@
                 <w:noProof/>
                 <w:webHidden/>
               </w:rPr>
-              <w:instrText xml:space="preserve"> PAGEREF _Toc74925763 \h </w:instrText>
+              <w:instrText xml:space="preserve"> PAGEREF _Toc134720695 \h </w:instrText>
             </w:r>
             <w:r>
               <w:rPr>
@@ -625,16 +625,16 @@
             <w:rPr>
               <w:rFonts w:eastAsiaTheme="minorEastAsia"/>
               <w:noProof/>
-              <w:lang w:val="en-GB" w:eastAsia="en-GB"/>
+              <w:lang w:val="en-GB" w:eastAsia="en-GB" w:bidi="he-IL"/>
             </w:rPr>
           </w:pPr>
-          <w:hyperlink w:anchor="_Toc74925764" w:history="1">
+          <w:hyperlink w:anchor="_Toc134720696" w:history="1">
             <w:r>
               <w:rPr>
                 <w:rStyle w:val="Hyperlink"/>
                 <w:noProof/>
               </w:rPr>
-              <w:t>Displaying cucumber gherkin test results into Octane using yml editor</w:t>
+              <w:t>Displaying Cucumber Gherkin test results into Octane using yml editor</w:t>
             </w:r>
             <w:r>
               <w:rPr>
@@ -655,7 +655,7 @@
                 <w:noProof/>
                 <w:webHidden/>
               </w:rPr>
-              <w:instrText xml:space="preserve"> PAGEREF _Toc74925764 \h </w:instrText>
+              <w:instrText xml:space="preserve"> PAGEREF _Toc134720696 \h </w:instrText>
             </w:r>
             <w:r>
               <w:rPr>
@@ -695,10 +695,10 @@
             <w:rPr>
               <w:rFonts w:eastAsiaTheme="minorEastAsia"/>
               <w:noProof/>
-              <w:lang w:val="en-GB" w:eastAsia="en-GB"/>
+              <w:lang w:val="en-GB" w:eastAsia="en-GB" w:bidi="he-IL"/>
             </w:rPr>
           </w:pPr>
-          <w:hyperlink w:anchor="_Toc74925765" w:history="1">
+          <w:hyperlink w:anchor="_Toc134720697" w:history="1">
             <w:r>
               <w:rPr>
                 <w:rStyle w:val="Hyperlink"/>
@@ -725,7 +725,7 @@
                 <w:noProof/>
                 <w:webHidden/>
               </w:rPr>
-              <w:instrText xml:space="preserve"> PAGEREF _Toc74925765 \h </w:instrText>
+              <w:instrText xml:space="preserve"> PAGEREF _Toc134720697 \h </w:instrText>
             </w:r>
             <w:r>
               <w:rPr>
@@ -856,8 +856,13 @@
           </w:tcPr>
           <w:p>
             <w:r>
-              <w:t>Andrei Busmach</w:t>
-            </w:r>
+              <w:t xml:space="preserve">Andrei </w:t>
+            </w:r>
+            <w:proofErr w:type="spellStart"/>
+            <w:r>
+              <w:t>Busmach</w:t>
+            </w:r>
+            <w:proofErr w:type="spellEnd"/>
             <w:r>
               <w:t>*</w:t>
             </w:r>
@@ -904,8 +909,13 @@
           </w:tcPr>
           <w:p>
             <w:r>
-              <w:t>Andrei Busmach</w:t>
-            </w:r>
+              <w:t xml:space="preserve">Andrei </w:t>
+            </w:r>
+            <w:proofErr w:type="spellStart"/>
+            <w:r>
+              <w:t>Busmach</w:t>
+            </w:r>
+            <w:proofErr w:type="spellEnd"/>
             <w:r>
               <w:t>*</w:t>
             </w:r>
@@ -963,8 +973,13 @@
             <w:tcW w:w="2160" w:type="dxa"/>
           </w:tcPr>
           <w:p>
-            <w:r>
-              <w:t>Silviu C. Anton</w:t>
+            <w:proofErr w:type="spellStart"/>
+            <w:r>
+              <w:t>Silviu</w:t>
+            </w:r>
+            <w:proofErr w:type="spellEnd"/>
+            <w:r>
+              <w:t xml:space="preserve"> C. Anton</w:t>
             </w:r>
           </w:p>
         </w:tc>
@@ -979,12 +994,57 @@
           </w:p>
         </w:tc>
       </w:tr>
+      <w:tr>
+        <w:tc>
+          <w:tcPr>
+            <w:tcW w:w="1345" w:type="dxa"/>
+          </w:tcPr>
+          <w:p>
+            <w:pPr>
+              <w:jc w:val="center"/>
+            </w:pPr>
+            <w:r>
+              <w:t>08/05/2023</w:t>
+            </w:r>
+          </w:p>
+        </w:tc>
+        <w:tc>
+          <w:tcPr>
+            <w:tcW w:w="990" w:type="dxa"/>
+          </w:tcPr>
+          <w:p>
+            <w:r>
+              <w:t>1.3.0</w:t>
+            </w:r>
+          </w:p>
+        </w:tc>
+        <w:tc>
+          <w:tcPr>
+            <w:tcW w:w="2160" w:type="dxa"/>
+          </w:tcPr>
+          <w:p>
+            <w:r>
+              <w:t>Nissim Shitrit</w:t>
+            </w:r>
+          </w:p>
+        </w:tc>
+        <w:tc>
+          <w:tcPr>
+            <w:tcW w:w="4855" w:type="dxa"/>
+          </w:tcPr>
+          <w:p>
+            <w:r>
+              <w:t>Added link of run pipeline from Octane side instruction.</w:t>
+            </w:r>
+          </w:p>
+        </w:tc>
+      </w:tr>
     </w:tbl>
     <w:p>
       <w:pPr>
         <w:pStyle w:val="Heading1"/>
       </w:pPr>
-      <w:bookmarkStart w:id="0" w:name="_Toc74925756"/>
+      <w:bookmarkStart w:id="0" w:name="_Toc134720688"/>
       <w:r>
         <w:t>Version history</w:t>
       </w:r>
@@ -997,10 +1057,16 @@
       <w:pPr>
         <w:pStyle w:val="Heading1"/>
       </w:pPr>
-      <w:bookmarkStart w:id="1" w:name="_Toc74925757"/>
+      <w:bookmarkStart w:id="1" w:name="_Toc134720689"/>
       <w:r>
         <w:lastRenderedPageBreak/>
-        <w:t>How to install Azure DevOps ALM Octane extension</w:t>
+        <w:t xml:space="preserve">How to install </w:t>
+      </w:r>
+      <w:r>
+        <w:t xml:space="preserve">the </w:t>
+      </w:r>
+      <w:r>
+        <w:t>Azure DevOps ALM Octane extension</w:t>
       </w:r>
       <w:r>
         <w:t xml:space="preserve"> from Marketplace</w:t>
@@ -1351,7 +1417,7 @@
       <w:pPr>
         <w:pStyle w:val="Heading1"/>
       </w:pPr>
-      <w:bookmarkStart w:id="2" w:name="_Toc74925758"/>
+      <w:bookmarkStart w:id="2" w:name="_Toc134720690"/>
       <w:r>
         <w:lastRenderedPageBreak/>
         <w:t xml:space="preserve">How to </w:t>
@@ -1363,7 +1429,13 @@
     </w:p>
     <w:p>
       <w:r>
-        <w:t>Before you can add a new service connection, please make sure you have a valid API ACCESS key and secret set in Octane. You can following the steps below to create one:</w:t>
+        <w:t xml:space="preserve">Before you can add a new service connection, please make sure you have a valid API ACCESS key and secret set in Octane. You can </w:t>
+      </w:r>
+      <w:r>
+        <w:t>follow</w:t>
+      </w:r>
+      <w:r>
+        <w:t xml:space="preserve"> the steps below to create one:</w:t>
       </w:r>
     </w:p>
     <w:p>
@@ -1542,7 +1614,7 @@
       <w:pPr>
         <w:pStyle w:val="Heading1"/>
       </w:pPr>
-      <w:bookmarkStart w:id="3" w:name="_Toc74925759"/>
+      <w:bookmarkStart w:id="3" w:name="_Toc134720691"/>
       <w:r>
         <w:t>How</w:t>
       </w:r>
@@ -1876,13 +1948,29 @@
         <w:rPr>
           <w:b/>
         </w:rPr>
-        <w:t>Server Url</w:t>
-      </w:r>
+        <w:t xml:space="preserve">Server </w:t>
+      </w:r>
+      <w:proofErr w:type="spellStart"/>
+      <w:r>
+        <w:rPr>
+          <w:b/>
+        </w:rPr>
+        <w:t>Url</w:t>
+      </w:r>
+      <w:proofErr w:type="spellEnd"/>
       <w:r>
         <w:t xml:space="preserve"> - the URL of the Octane the service connection will point to. Make sure to include </w:t>
       </w:r>
       <w:r>
-        <w:t>the sharedspace/workspace query parameter (p=1002/1002)</w:t>
+        <w:t xml:space="preserve">the </w:t>
+      </w:r>
+      <w:proofErr w:type="spellStart"/>
+      <w:r>
+        <w:t>sharedspace</w:t>
+      </w:r>
+      <w:proofErr w:type="spellEnd"/>
+      <w:r>
+        <w:t>/workspace query parameter (p=1002/1002)</w:t>
       </w:r>
     </w:p>
     <w:p>
@@ -1968,7 +2056,13 @@
         <w:t>-</w:t>
       </w:r>
       <w:r>
-        <w:t xml:space="preserve"> The API Access key and secret which are created inside the sharedspace, the creation of which was presented earlier in the guide.</w:t>
+        <w:t xml:space="preserve"> The API Access key and secret which are created inside the shared</w:t>
+      </w:r>
+      <w:r>
+        <w:t xml:space="preserve"> </w:t>
+      </w:r>
+      <w:r>
+        <w:t>space, the creation of which was presented earlier in the guide.</w:t>
       </w:r>
     </w:p>
     <w:p>
@@ -2018,7 +2112,7 @@
       <w:pPr>
         <w:pStyle w:val="Heading1"/>
       </w:pPr>
-      <w:bookmarkStart w:id="4" w:name="_Toc74925760"/>
+      <w:bookmarkStart w:id="4" w:name="_Toc134720692"/>
       <w:r>
         <w:lastRenderedPageBreak/>
         <w:t>C</w:t>
@@ -2096,13 +2190,25 @@
         </w:numPr>
       </w:pPr>
       <w:r>
-        <w:t>Select source code repository</w:t>
+        <w:t xml:space="preserve">Select </w:t>
+      </w:r>
+      <w:r>
+        <w:t xml:space="preserve">the </w:t>
+      </w:r>
+      <w:r>
+        <w:t>source code repository</w:t>
       </w:r>
       <w:r>
         <w:t xml:space="preserve"> type you use</w:t>
       </w:r>
       <w:r>
-        <w:t xml:space="preserve">, in this case we will use the local Azure Repos Git: </w:t>
+        <w:t xml:space="preserve">, in this case we will use the local </w:t>
+      </w:r>
+      <w:r>
+        <w:br/>
+      </w:r>
+      <w:r>
+        <w:t xml:space="preserve">Azure Repos Git: </w:t>
       </w:r>
       <w:r>
         <w:rPr>
@@ -2177,7 +2283,7 @@
         <w:rPr>
           <w:color w:val="FF0000"/>
         </w:rPr>
-        <w:t>!</w:t>
+        <w:t>.</w:t>
       </w:r>
     </w:p>
     <w:p>
@@ -2364,7 +2470,25 @@
       </w:pPr>
       <w:r>
         <w:lastRenderedPageBreak/>
-        <w:t>Go to Pipelines and you should see your new pipeline and it should be marked with Green, as the job succeeded:</w:t>
+        <w:t>Go to Pipelines</w:t>
+      </w:r>
+      <w:r>
+        <w:t xml:space="preserve">, where </w:t>
+      </w:r>
+      <w:r>
+        <w:t>you should see your new pipeline</w:t>
+      </w:r>
+      <w:r>
+        <w:t>. I</w:t>
+      </w:r>
+      <w:r>
+        <w:t xml:space="preserve">t should be marked </w:t>
+      </w:r>
+      <w:r>
+        <w:t>g</w:t>
+      </w:r>
+      <w:r>
+        <w:t>reen, as the job succeeded:</w:t>
       </w:r>
       <w:r>
         <w:rPr>
@@ -2519,9 +2643,64 @@
       </w:r>
       <w:r>
         <w:rPr>
+          <w:b/>
+          <w:bCs/>
           <w:lang w:val="en-GB"/>
         </w:rPr>
-        <w:t>ALM Octane Job End. You must make sure to add them together because otherwise the pipelines will not show properly in Octane. Job start is required in order to create the CI Server in Octane, the Pipeline and mark it as running. Job end is required in order to let Octane know that the pipeline ended. It really should be the last task inside your Azure DevOps pipeline.</w:t>
+        <w:t>ALM Octane Job End</w:t>
+      </w:r>
+      <w:r>
+        <w:rPr>
+          <w:lang w:val="en-GB"/>
+        </w:rPr>
+        <w:t xml:space="preserve">. You must make sure to add them together because otherwise the pipelines will not show properly in Octane. </w:t>
+      </w:r>
+    </w:p>
+    <w:p>
+      <w:pPr>
+        <w:pStyle w:val="ListParagraph"/>
+      </w:pPr>
+      <w:r>
+        <w:rPr>
+          <w:lang w:val="en-GB"/>
+        </w:rPr>
+        <w:t xml:space="preserve">Job start is required in order to create the CI Server </w:t>
+      </w:r>
+      <w:r>
+        <w:rPr>
+          <w:lang w:val="en-GB"/>
+        </w:rPr>
+        <w:t>and</w:t>
+      </w:r>
+      <w:r>
+        <w:rPr>
+          <w:lang w:val="en-GB"/>
+        </w:rPr>
+        <w:t xml:space="preserve"> Pipeline </w:t>
+      </w:r>
+      <w:r>
+        <w:rPr>
+          <w:lang w:val="en-GB"/>
+        </w:rPr>
+        <w:t xml:space="preserve">in Octane </w:t>
+      </w:r>
+      <w:r>
+        <w:rPr>
+          <w:lang w:val="en-GB"/>
+        </w:rPr>
+        <w:t xml:space="preserve">and mark it as running. Job end is required in order to let Octane know that the pipeline ended. </w:t>
+      </w:r>
+      <w:r>
+        <w:rPr>
+          <w:lang w:val="en-GB"/>
+        </w:rPr>
+        <w:t>This</w:t>
+      </w:r>
+      <w:r>
+        <w:rPr>
+          <w:lang w:val="en-GB"/>
+        </w:rPr>
+        <w:t xml:space="preserve"> should be the last task inside your Azure DevOps pipeline.</w:t>
       </w:r>
       <w:r>
         <w:rPr>
@@ -2706,13 +2885,27 @@
           <w:noProof/>
           <w:lang w:val="en-GB" w:eastAsia="en-GB"/>
         </w:rPr>
-        <w:t>You need to know your workspace ID(s) within Octane where you want your pipeline to be created and updated. You can find it in 2 ways:</w:t>
+        <w:t xml:space="preserve">You need to know your workspace ID(s) within Octane where you want your pipeline to be created and updated. You can find it in </w:t>
       </w:r>
       <w:r>
         <w:rPr>
           <w:noProof/>
           <w:lang w:val="en-GB" w:eastAsia="en-GB"/>
         </w:rPr>
+        <w:t>two</w:t>
+      </w:r>
+      <w:r>
+        <w:rPr>
+          <w:noProof/>
+          <w:lang w:val="en-GB" w:eastAsia="en-GB"/>
+        </w:rPr>
+        <w:t xml:space="preserve"> ways:</w:t>
+      </w:r>
+      <w:r>
+        <w:rPr>
+          <w:noProof/>
+          <w:lang w:val="en-GB" w:eastAsia="en-GB"/>
+        </w:rPr>
         <w:br/>
       </w:r>
       <w:r>
@@ -2720,7 +2913,28 @@
           <w:noProof/>
           <w:lang w:val="en-GB" w:eastAsia="en-GB"/>
         </w:rPr>
-        <w:t xml:space="preserve">1. From the URL of the Octane instance you access, usually is the second integer, marked with </w:t>
+        <w:t xml:space="preserve">1. From the URL of the Octane instance you access, usually </w:t>
+      </w:r>
+      <w:r>
+        <w:rPr>
+          <w:noProof/>
+          <w:lang w:val="en-GB" w:eastAsia="en-GB"/>
+        </w:rPr>
+        <w:t xml:space="preserve">it </w:t>
+      </w:r>
+      <w:r>
+        <w:rPr>
+          <w:noProof/>
+          <w:lang w:val="en-GB" w:eastAsia="en-GB"/>
+        </w:rPr>
+        <w:t xml:space="preserve">is the second integer, marked </w:t>
+      </w:r>
+      <w:r>
+        <w:rPr>
+          <w:noProof/>
+          <w:lang w:val="en-GB" w:eastAsia="en-GB"/>
+        </w:rPr>
+        <w:t xml:space="preserve">here in </w:t>
       </w:r>
       <w:r>
         <w:rPr>
@@ -2769,7 +2983,21 @@
           <w:noProof/>
           <w:lang w:val="en-GB" w:eastAsia="en-GB"/>
         </w:rPr>
-        <w:t>If you have sharedspace admin rights, going to Spaces within Octane and pressing the Edit Workspace button:</w:t>
+        <w:t>If you have shared</w:t>
+      </w:r>
+      <w:r>
+        <w:rPr>
+          <w:noProof/>
+          <w:lang w:val="en-GB" w:eastAsia="en-GB"/>
+        </w:rPr>
+        <w:t xml:space="preserve"> </w:t>
+      </w:r>
+      <w:r>
+        <w:rPr>
+          <w:noProof/>
+          <w:lang w:val="en-GB" w:eastAsia="en-GB"/>
+        </w:rPr>
+        <w:t>space admin rights, go to Spaces within Octane and press the Edit Workspace button:</w:t>
       </w:r>
       <w:r>
         <w:rPr>
@@ -2845,21 +3073,21 @@
           <w:noProof/>
           <w:lang w:val="en-GB" w:eastAsia="en-GB"/>
         </w:rPr>
-        <w:t xml:space="preserve"> something like below, and </w:t>
+        <w:t xml:space="preserve"> something like below</w:t>
       </w:r>
       <w:r>
         <w:rPr>
           <w:noProof/>
           <w:lang w:val="en-GB" w:eastAsia="en-GB"/>
         </w:rPr>
-        <w:t xml:space="preserve">you should </w:t>
+        <w:t>. P</w:t>
       </w:r>
       <w:r>
         <w:rPr>
           <w:noProof/>
           <w:lang w:val="en-GB" w:eastAsia="en-GB"/>
         </w:rPr>
-        <w:t>press save.</w:t>
+        <w:t>ress save.</w:t>
       </w:r>
       <w:r>
         <w:rPr>
@@ -3064,7 +3292,25 @@
         <w:rPr>
           <w:lang w:val="en-GB"/>
         </w:rPr>
-        <w:t>You should observe that the Job was successful, like below</w:t>
+        <w:t xml:space="preserve">You should observe that the </w:t>
+      </w:r>
+      <w:r>
+        <w:rPr>
+          <w:lang w:val="en-GB"/>
+        </w:rPr>
+        <w:t>j</w:t>
+      </w:r>
+      <w:r>
+        <w:rPr>
+          <w:lang w:val="en-GB"/>
+        </w:rPr>
+        <w:t>ob was successful, like below</w:t>
+      </w:r>
+      <w:r>
+        <w:rPr>
+          <w:lang w:val="en-GB"/>
+        </w:rPr>
+        <w:t>:</w:t>
       </w:r>
       <w:r>
         <w:rPr>
@@ -3134,8 +3380,33 @@
           <w:lang w:val="en-GB"/>
         </w:rPr>
         <w:lastRenderedPageBreak/>
-        <w:t xml:space="preserve">If you will click on the Job, you can see all its tasks and if you press, for example, on the </w:t>
-      </w:r>
+        <w:t xml:space="preserve">If you click on the </w:t>
+      </w:r>
+      <w:r>
+        <w:rPr>
+          <w:lang w:val="en-GB"/>
+        </w:rPr>
+        <w:t>j</w:t>
+      </w:r>
+      <w:r>
+        <w:rPr>
+          <w:lang w:val="en-GB"/>
+        </w:rPr>
+        <w:t>ob you can see all its tasks</w:t>
+      </w:r>
+      <w:r>
+        <w:rPr>
+          <w:lang w:val="en-GB"/>
+        </w:rPr>
+        <w:t>. I</w:t>
+      </w:r>
+      <w:r>
+        <w:rPr>
+          <w:lang w:val="en-GB"/>
+        </w:rPr>
+        <w:t xml:space="preserve">f you press, for example, on </w:t>
+      </w:r>
+      <w:proofErr w:type="spellStart"/>
       <w:r>
         <w:rPr>
           <w:color w:val="FF0000"/>
@@ -3150,6 +3421,7 @@
         </w:rPr>
         <w:t>starttask</w:t>
       </w:r>
+      <w:proofErr w:type="spellEnd"/>
       <w:r>
         <w:rPr>
           <w:lang w:val="en-GB"/>
@@ -3220,7 +3492,13 @@
         </w:numPr>
       </w:pPr>
       <w:r>
-        <w:t>Back in Octane, you can check 2 things that were created successfully:</w:t>
+        <w:t xml:space="preserve">Back in Octane, you can check </w:t>
+      </w:r>
+      <w:r>
+        <w:t>two</w:t>
+      </w:r>
+      <w:r>
+        <w:t xml:space="preserve"> things that were created successfully:</w:t>
       </w:r>
     </w:p>
     <w:p>
@@ -3232,7 +3510,16 @@
         </w:numPr>
       </w:pPr>
       <w:r>
-        <w:t>That the pipeline actually got created</w:t>
+        <w:t xml:space="preserve">That the pipeline </w:t>
+      </w:r>
+      <w:r>
+        <w:t xml:space="preserve">was </w:t>
+      </w:r>
+      <w:r>
+        <w:t>actually created</w:t>
+      </w:r>
+      <w:r>
+        <w:t>:</w:t>
       </w:r>
       <w:r>
         <w:rPr>
@@ -3299,7 +3586,19 @@
       </w:pPr>
       <w:r>
         <w:lastRenderedPageBreak/>
-        <w:t>If you have shared space admin role, that we have a new entry in the CI Servers grid, with the Instance ID matching the one you have previously configured:</w:t>
+        <w:t xml:space="preserve">If you have shared space admin role, </w:t>
+      </w:r>
+      <w:r>
+        <w:t xml:space="preserve">see </w:t>
+      </w:r>
+      <w:r>
+        <w:t xml:space="preserve">that </w:t>
+      </w:r>
+      <w:r>
+        <w:t>you</w:t>
+      </w:r>
+      <w:r>
+        <w:t xml:space="preserve"> have a new entry in the CI Servers grid, with the Instance ID matching the one you have previously configured:</w:t>
       </w:r>
       <w:r>
         <w:rPr>
@@ -3359,7 +3658,7 @@
       <w:pPr>
         <w:pStyle w:val="Heading1"/>
       </w:pPr>
-      <w:bookmarkStart w:id="5" w:name="_Toc74925761"/>
+      <w:bookmarkStart w:id="5" w:name="_Toc134720693"/>
       <w:r>
         <w:lastRenderedPageBreak/>
         <w:t>Create a new pipeline with the Octane start and end tasks through classic editor</w:t>
@@ -3447,6 +3746,9 @@
         <w:t>In the next step, choose the right team project, repository and branch</w:t>
       </w:r>
       <w:r>
+        <w:t>:</w:t>
+      </w:r>
+      <w:r>
         <w:rPr>
           <w:noProof/>
           <w:lang w:val="en-GB" w:eastAsia="en-GB"/>
@@ -3511,7 +3813,13 @@
       </w:pPr>
       <w:r>
         <w:lastRenderedPageBreak/>
-        <w:t>Choose the right template(Let’s suppose you want a Maven configuration to build Java code):</w:t>
+        <w:t>Choose the right template</w:t>
+      </w:r>
+      <w:r>
+        <w:t xml:space="preserve"> </w:t>
+      </w:r>
+      <w:r>
+        <w:t>(suppose you want a Maven configuration to build Java code):</w:t>
       </w:r>
       <w:r>
         <w:rPr>
@@ -3577,7 +3885,16 @@
         </w:numPr>
       </w:pPr>
       <w:r>
-        <w:t>Fill in all required information, if the default values are not satisfactory for you</w:t>
+        <w:t>Fill in all required information</w:t>
+      </w:r>
+      <w:r>
+        <w:t xml:space="preserve"> i</w:t>
+      </w:r>
+      <w:r>
+        <w:t>f default values are not satisfactory for you</w:t>
+      </w:r>
+      <w:r>
+        <w:t>,</w:t>
       </w:r>
       <w:r>
         <w:t xml:space="preserve"> and select Save</w:t>
@@ -3718,7 +4035,26 @@
         <w:t>Go to Pipelines and find your</w:t>
       </w:r>
       <w:r>
-        <w:t xml:space="preserve"> new pipeline and try to run it. It is important to understand that you need a valid project in that repository with a valid pom.xml and surefire plugin configured so that the actual tests are triggered and the resultant report to be published to Octane.</w:t>
+        <w:t xml:space="preserve"> new pipeline and try to run it. </w:t>
+      </w:r>
+      <w:r>
+        <w:br/>
+        <w:t>Y</w:t>
+      </w:r>
+      <w:r>
+        <w:t>ou need a valid project in that repository with a valid pom.xml and surefire plugin configured</w:t>
+      </w:r>
+      <w:r>
+        <w:t>,</w:t>
+      </w:r>
+      <w:r>
+        <w:t xml:space="preserve"> so that the actual tests are triggered and the report </w:t>
+      </w:r>
+      <w:r>
+        <w:t>is</w:t>
+      </w:r>
+      <w:r>
+        <w:t xml:space="preserve"> published to Octane.</w:t>
       </w:r>
       <w:r>
         <w:rPr>
@@ -3904,6 +4240,16 @@
       </w:r>
       <w:r>
         <w:br/>
+      </w:r>
+    </w:p>
+    <w:p>
+      <w:pPr>
+        <w:pStyle w:val="ListParagraph"/>
+        <w:rPr>
+          <w:lang w:val="en-GB"/>
+        </w:rPr>
+      </w:pPr>
+      <w:r>
         <w:t>If you will go inside the pipeline, you can observe the following:</w:t>
       </w:r>
       <w:r>
@@ -3965,7 +4311,23 @@
           <w:lang w:val="en-GB"/>
         </w:rPr>
         <w:br/>
-        <w:t>Clicking on the run, you should see a view similar to the one below:</w:t>
+      </w:r>
+    </w:p>
+    <w:p>
+      <w:pPr>
+        <w:pStyle w:val="ListParagraph"/>
+      </w:pPr>
+      <w:r>
+        <w:rPr>
+          <w:lang w:val="en-GB"/>
+        </w:rPr>
+        <w:t>When you c</w:t>
+      </w:r>
+      <w:r>
+        <w:rPr>
+          <w:lang w:val="en-GB"/>
+        </w:rPr>
+        <w:t>lick on the run, you should see a view similar to the one below:</w:t>
       </w:r>
       <w:r>
         <w:rPr>
@@ -4032,7 +4394,25 @@
           <w:lang w:val="en-GB"/>
         </w:rPr>
         <w:lastRenderedPageBreak/>
-        <w:t>Going inside “Agent job 1”, pressing on Maven pom.xml and scrolling down, you can observe:</w:t>
+        <w:t>In</w:t>
+      </w:r>
+      <w:r>
+        <w:rPr>
+          <w:lang w:val="en-GB"/>
+        </w:rPr>
+        <w:t xml:space="preserve"> “Agent job 1”, press on Maven pom.xml and scroll down</w:t>
+      </w:r>
+      <w:r>
+        <w:rPr>
+          <w:lang w:val="en-GB"/>
+        </w:rPr>
+        <w:t>. Y</w:t>
+      </w:r>
+      <w:r>
+        <w:rPr>
+          <w:lang w:val="en-GB"/>
+        </w:rPr>
+        <w:t>ou can observe:</w:t>
       </w:r>
       <w:r>
         <w:rPr>
@@ -4101,7 +4481,13 @@
         <w:rPr>
           <w:lang w:val="en-GB"/>
         </w:rPr>
-        <w:t>Now, next step is to add the ALM Octane tasks.</w:t>
+        <w:t>The</w:t>
+      </w:r>
+      <w:r>
+        <w:rPr>
+          <w:lang w:val="en-GB"/>
+        </w:rPr>
+        <w:t xml:space="preserve"> next step is to add the ALM Octane tasks.</w:t>
       </w:r>
       <w:r>
         <w:rPr>
@@ -4177,7 +4563,7 @@
           <w:lang w:val="en-GB"/>
         </w:rPr>
         <w:lastRenderedPageBreak/>
-        <w:t>In the newly displayed view, press the plus sign on the right of the “Agent Job 1” in order to reveal all possible tasks to be added:</w:t>
+        <w:t>In the newly displayed view, press the plus sign on the right of “Agent Job 1” in order to reveal all possible tasks to be added:</w:t>
       </w:r>
       <w:r>
         <w:rPr>
@@ -4379,7 +4765,7 @@
       </w:pPr>
       <w:r>
         <w:lastRenderedPageBreak/>
-        <w:t>Click on the radio button on the right and configure the task:</w:t>
+        <w:t>Click on the button on the right and configure the task:</w:t>
       </w:r>
       <w:r>
         <w:rPr>
@@ -4669,7 +5055,25 @@
       </w:pPr>
       <w:r>
         <w:lastRenderedPageBreak/>
-        <w:t>Wait for the pipeline to run, and afterwards go inside the “Agent Job 1” and observe that you have 2 additional ALM Octane tasks that were executed:</w:t>
+        <w:t>Wait for the pipeline to run</w:t>
+      </w:r>
+      <w:r>
+        <w:t>. Then</w:t>
+      </w:r>
+      <w:r>
+        <w:t xml:space="preserve">, </w:t>
+      </w:r>
+      <w:r>
+        <w:t>open</w:t>
+      </w:r>
+      <w:r>
+        <w:t xml:space="preserve"> “Agent Job 1” and observe that you have </w:t>
+      </w:r>
+      <w:r>
+        <w:t>two</w:t>
+      </w:r>
+      <w:r>
+        <w:t xml:space="preserve"> additional ALM Octane tasks that were executed:</w:t>
       </w:r>
       <w:r>
         <w:rPr>
@@ -4735,7 +5139,13 @@
         </w:numPr>
       </w:pPr>
       <w:r>
-        <w:t>Now you can go to Octane and verify that the pipeline got created and actually shows the results:</w:t>
+        <w:t xml:space="preserve">Now you can go to Octane and verify that the pipeline </w:t>
+      </w:r>
+      <w:r>
+        <w:t>was</w:t>
+      </w:r>
+      <w:r>
+        <w:t xml:space="preserve"> created and shows the results:</w:t>
       </w:r>
       <w:r>
         <w:rPr>
@@ -4801,7 +5211,7 @@
       <w:pPr>
         <w:pStyle w:val="Heading1"/>
       </w:pPr>
-      <w:bookmarkStart w:id="6" w:name="_Toc74925762"/>
+      <w:bookmarkStart w:id="6" w:name="_Toc134720694"/>
       <w:r>
         <w:lastRenderedPageBreak/>
         <w:t>Create a new pipeline with the Octane start and end tasks through YAML editing (explicit Azure jobs)</w:t>
@@ -4810,7 +5220,13 @@
     </w:p>
     <w:p>
       <w:r>
-        <w:t xml:space="preserve">Previous chapters focused on the demonstration how to create pipelines with Octane tasks inside them. This is ok if you do not need complex pipelines with multiple jobs inside them, or you are just testing how the extension might fit your needs. For more complex </w:t>
+        <w:t xml:space="preserve">Previous chapters focused on the </w:t>
+      </w:r>
+      <w:r>
+        <w:t>demonstration of</w:t>
+      </w:r>
+      <w:r>
+        <w:t xml:space="preserve"> how to create pipelines with Octane tasks inside them. This is ok if you do not need complex pipelines with multiple jobs inside them, or you are just testing how the extension might fit your needs. For more complex </w:t>
       </w:r>
       <w:r>
         <w:t xml:space="preserve">scenarios where multiple jobs are used and the pipelines already exist, tasks </w:t>
@@ -4827,10 +5243,19 @@
     </w:p>
     <w:p>
       <w:r>
-        <w:t xml:space="preserve">Let’s suppose you have the following YAML, which </w:t>
-      </w:r>
-      <w:r>
-        <w:t>contains a simple task of building a maven project specified under an unnamed job (in theory you might have many jobs here, but for the sake of simplicity, we will work with 1):</w:t>
+        <w:t>S</w:t>
+      </w:r>
+      <w:r>
+        <w:t xml:space="preserve">uppose you have the following YAML, which </w:t>
+      </w:r>
+      <w:r>
+        <w:t xml:space="preserve">contains a simple task of building a maven project specified under an unnamed job (in theory you might have many jobs here, but for the sake of simplicity, we will work with </w:t>
+      </w:r>
+      <w:r>
+        <w:t>only one</w:t>
+      </w:r>
+      <w:r>
+        <w:t>):</w:t>
       </w:r>
     </w:p>
     <w:p>
@@ -5307,6 +5732,7 @@
         </w:rPr>
         <w:t>      </w:t>
       </w:r>
+      <w:proofErr w:type="spellStart"/>
       <w:r>
         <w:rPr>
           <w:rFonts w:ascii="Consolas" w:eastAsia="Times New Roman" w:hAnsi="Consolas" w:cs="Times New Roman"/>
@@ -5317,6 +5743,7 @@
         </w:rPr>
         <w:t>mavenPomFile</w:t>
       </w:r>
+      <w:proofErr w:type="spellEnd"/>
       <w:r>
         <w:rPr>
           <w:rFonts w:ascii="Consolas" w:eastAsia="Times New Roman" w:hAnsi="Consolas" w:cs="Times New Roman"/>
@@ -5360,6 +5787,7 @@
         </w:rPr>
         <w:t>      </w:t>
       </w:r>
+      <w:proofErr w:type="spellStart"/>
       <w:r>
         <w:rPr>
           <w:rFonts w:ascii="Consolas" w:eastAsia="Times New Roman" w:hAnsi="Consolas" w:cs="Times New Roman"/>
@@ -5370,6 +5798,7 @@
         </w:rPr>
         <w:t>mavenOptions</w:t>
       </w:r>
+      <w:proofErr w:type="spellEnd"/>
       <w:r>
         <w:rPr>
           <w:rFonts w:ascii="Consolas" w:eastAsia="Times New Roman" w:hAnsi="Consolas" w:cs="Times New Roman"/>
@@ -5413,6 +5842,7 @@
         </w:rPr>
         <w:t>      </w:t>
       </w:r>
+      <w:proofErr w:type="spellStart"/>
       <w:r>
         <w:rPr>
           <w:rFonts w:ascii="Consolas" w:eastAsia="Times New Roman" w:hAnsi="Consolas" w:cs="Times New Roman"/>
@@ -5423,6 +5853,7 @@
         </w:rPr>
         <w:t>javaHomeOption</w:t>
       </w:r>
+      <w:proofErr w:type="spellEnd"/>
       <w:r>
         <w:rPr>
           <w:rFonts w:ascii="Consolas" w:eastAsia="Times New Roman" w:hAnsi="Consolas" w:cs="Times New Roman"/>
@@ -5441,7 +5872,29 @@
           <w:szCs w:val="21"/>
           <w:lang w:val="en-GB" w:eastAsia="en-GB"/>
         </w:rPr>
-        <w:t>'JDKVersion'</w:t>
+        <w:t>'</w:t>
+      </w:r>
+      <w:proofErr w:type="spellStart"/>
+      <w:r>
+        <w:rPr>
+          <w:rFonts w:ascii="Consolas" w:eastAsia="Times New Roman" w:hAnsi="Consolas" w:cs="Times New Roman"/>
+          <w:color w:val="0451A5"/>
+          <w:sz w:val="21"/>
+          <w:szCs w:val="21"/>
+          <w:lang w:val="en-GB" w:eastAsia="en-GB"/>
+        </w:rPr>
+        <w:t>JDKVersion</w:t>
+      </w:r>
+      <w:proofErr w:type="spellEnd"/>
+      <w:r>
+        <w:rPr>
+          <w:rFonts w:ascii="Consolas" w:eastAsia="Times New Roman" w:hAnsi="Consolas" w:cs="Times New Roman"/>
+          <w:color w:val="0451A5"/>
+          <w:sz w:val="21"/>
+          <w:szCs w:val="21"/>
+          <w:lang w:val="en-GB" w:eastAsia="en-GB"/>
+        </w:rPr>
+        <w:t>'</w:t>
       </w:r>
     </w:p>
     <w:p>
@@ -5466,6 +5919,7 @@
         </w:rPr>
         <w:t>      </w:t>
       </w:r>
+      <w:proofErr w:type="spellStart"/>
       <w:r>
         <w:rPr>
           <w:rFonts w:ascii="Consolas" w:eastAsia="Times New Roman" w:hAnsi="Consolas" w:cs="Times New Roman"/>
@@ -5476,6 +5930,7 @@
         </w:rPr>
         <w:t>jdkVersionOption</w:t>
       </w:r>
+      <w:proofErr w:type="spellEnd"/>
       <w:r>
         <w:rPr>
           <w:rFonts w:ascii="Consolas" w:eastAsia="Times New Roman" w:hAnsi="Consolas" w:cs="Times New Roman"/>
@@ -5519,6 +5974,7 @@
         </w:rPr>
         <w:t>      </w:t>
       </w:r>
+      <w:proofErr w:type="spellStart"/>
       <w:r>
         <w:rPr>
           <w:rFonts w:ascii="Consolas" w:eastAsia="Times New Roman" w:hAnsi="Consolas" w:cs="Times New Roman"/>
@@ -5529,6 +5985,7 @@
         </w:rPr>
         <w:t>jdkArchitectureOption</w:t>
       </w:r>
+      <w:proofErr w:type="spellEnd"/>
       <w:r>
         <w:rPr>
           <w:rFonts w:ascii="Consolas" w:eastAsia="Times New Roman" w:hAnsi="Consolas" w:cs="Times New Roman"/>
@@ -5572,6 +6029,7 @@
         </w:rPr>
         <w:t>      </w:t>
       </w:r>
+      <w:proofErr w:type="spellStart"/>
       <w:r>
         <w:rPr>
           <w:rFonts w:ascii="Consolas" w:eastAsia="Times New Roman" w:hAnsi="Consolas" w:cs="Times New Roman"/>
@@ -5582,6 +6040,7 @@
         </w:rPr>
         <w:t>publishJUnitResults</w:t>
       </w:r>
+      <w:proofErr w:type="spellEnd"/>
       <w:r>
         <w:rPr>
           <w:rFonts w:ascii="Consolas" w:eastAsia="Times New Roman" w:hAnsi="Consolas" w:cs="Times New Roman"/>
@@ -5625,6 +6084,7 @@
         </w:rPr>
         <w:t>      </w:t>
       </w:r>
+      <w:proofErr w:type="spellStart"/>
       <w:r>
         <w:rPr>
           <w:rFonts w:ascii="Consolas" w:eastAsia="Times New Roman" w:hAnsi="Consolas" w:cs="Times New Roman"/>
@@ -5635,6 +6095,7 @@
         </w:rPr>
         <w:t>testResultsFiles</w:t>
       </w:r>
+      <w:proofErr w:type="spellEnd"/>
       <w:r>
         <w:rPr>
           <w:rFonts w:ascii="Consolas" w:eastAsia="Times New Roman" w:hAnsi="Consolas" w:cs="Times New Roman"/>
@@ -5653,7 +6114,29 @@
           <w:szCs w:val="21"/>
           <w:lang w:val="en-GB" w:eastAsia="en-GB"/>
         </w:rPr>
-        <w:t>'**/surefire-reports/TEST-*.xml'</w:t>
+        <w:t>'**/</w:t>
+      </w:r>
+      <w:proofErr w:type="spellStart"/>
+      <w:r>
+        <w:rPr>
+          <w:rFonts w:ascii="Consolas" w:eastAsia="Times New Roman" w:hAnsi="Consolas" w:cs="Times New Roman"/>
+          <w:color w:val="0451A5"/>
+          <w:sz w:val="21"/>
+          <w:szCs w:val="21"/>
+          <w:lang w:val="en-GB" w:eastAsia="en-GB"/>
+        </w:rPr>
+        <w:t>surefire</w:t>
+      </w:r>
+      <w:proofErr w:type="spellEnd"/>
+      <w:r>
+        <w:rPr>
+          <w:rFonts w:ascii="Consolas" w:eastAsia="Times New Roman" w:hAnsi="Consolas" w:cs="Times New Roman"/>
+          <w:color w:val="0451A5"/>
+          <w:sz w:val="21"/>
+          <w:szCs w:val="21"/>
+          <w:lang w:val="en-GB" w:eastAsia="en-GB"/>
+        </w:rPr>
+        <w:t>-reports/TEST-*.xml'</w:t>
       </w:r>
     </w:p>
     <w:p>
@@ -5712,7 +6195,13 @@
     <w:p/>
     <w:p>
       <w:r>
-        <w:t>If you wish ALM Octane Start Task and End Task to be included as separate jobs, then you must do the following:</w:t>
+        <w:t>If you w</w:t>
+      </w:r>
+      <w:r>
+        <w:t>ant</w:t>
+      </w:r>
+      <w:r>
+        <w:t xml:space="preserve"> ALM Octane Start Task and End Task to be included as separate jobs, do the following:</w:t>
       </w:r>
     </w:p>
     <w:p>
@@ -5724,7 +6213,16 @@
         </w:numPr>
       </w:pPr>
       <w:r>
-        <w:t>Give a name to your existing job(or jobs, if multiple)</w:t>
+        <w:t xml:space="preserve">Give a name to your existing </w:t>
+      </w:r>
+      <w:r>
+        <w:t>job (</w:t>
+      </w:r>
+      <w:r>
+        <w:t>or jobs, if multiple)</w:t>
+      </w:r>
+      <w:r>
+        <w:t>.</w:t>
       </w:r>
     </w:p>
     <w:p>
@@ -5736,10 +6234,19 @@
         </w:numPr>
       </w:pPr>
       <w:r>
-        <w:t xml:space="preserve">Add, at the same level </w:t>
-      </w:r>
-      <w:r>
-        <w:t>as your existing job, a new job and place your cursor on the next line after “steps:”:</w:t>
+        <w:t>Add</w:t>
+      </w:r>
+      <w:r>
+        <w:t xml:space="preserve"> </w:t>
+      </w:r>
+      <w:r>
+        <w:t>a new job</w:t>
+      </w:r>
+      <w:r>
+        <w:t xml:space="preserve"> at the same level </w:t>
+      </w:r>
+      <w:r>
+        <w:t>as your existing job, and place your cursor on the next line after “steps:”:</w:t>
       </w:r>
       <w:r>
         <w:br/>
@@ -5878,7 +6385,19 @@
         </w:numPr>
       </w:pPr>
       <w:r>
-        <w:t>Fill in the required fields(Please refer to previous chapters for pre-requisites, explanation and examples):</w:t>
+        <w:t xml:space="preserve">Fill in the required </w:t>
+      </w:r>
+      <w:r>
+        <w:t>fields (</w:t>
+      </w:r>
+      <w:r>
+        <w:t>refer to previous chapters for pre-requisites, explanation</w:t>
+      </w:r>
+      <w:r>
+        <w:t>,</w:t>
+      </w:r>
+      <w:r>
+        <w:t xml:space="preserve"> and examples):</w:t>
       </w:r>
       <w:r>
         <w:br/>
@@ -6024,18 +6543,20 @@
       <w:r>
         <w:t>“</w:t>
       </w:r>
+      <w:proofErr w:type="spellStart"/>
       <w:r>
         <w:t>dependsOn</w:t>
       </w:r>
+      <w:proofErr w:type="spellEnd"/>
       <w:r>
         <w:t>”</w:t>
       </w:r>
       <w:r>
-        <w:t xml:space="preserve"> property set to the list of all existing jobs, including Octane Start Job. This is required because jobs might run in parallel, and in order to make sure that End job runs last, </w:t>
+        <w:t xml:space="preserve"> property set to the list of all existing jobs, including Octane Start Job. This is required because jobs might run in parallel, and to make sure that End job runs last, we need </w:t>
       </w:r>
       <w:r>
         <w:lastRenderedPageBreak/>
-        <w:t>we need to set the dependencies on all other jobs:</w:t>
+        <w:t>to set the dependencies on all other jobs:</w:t>
       </w:r>
       <w:r>
         <w:br/>
@@ -6104,7 +6625,23 @@
         </w:numPr>
       </w:pPr>
       <w:r>
-        <w:t>As a last step, you need to set “dependsOn” property of your jobs to depend on the AlmOctaneStartJob (or whatever name you’ve assigned to it), as follows:</w:t>
+        <w:t>As a last step, set “</w:t>
+      </w:r>
+      <w:proofErr w:type="spellStart"/>
+      <w:r>
+        <w:t>dependsOn</w:t>
+      </w:r>
+      <w:proofErr w:type="spellEnd"/>
+      <w:r>
+        <w:t xml:space="preserve">” property of your jobs to depend on the </w:t>
+      </w:r>
+      <w:proofErr w:type="spellStart"/>
+      <w:r>
+        <w:t>AlmOctaneStartJob</w:t>
+      </w:r>
+      <w:proofErr w:type="spellEnd"/>
+      <w:r>
+        <w:t xml:space="preserve"> (or whatever name you’ve assigned to it), as follows:</w:t>
       </w:r>
       <w:r>
         <w:br/>
@@ -6463,6 +7000,7 @@
               </w:rPr>
               <w:t>: </w:t>
             </w:r>
+            <w:proofErr w:type="spellStart"/>
             <w:r>
               <w:rPr>
                 <w:rFonts w:ascii="Consolas" w:eastAsia="Times New Roman" w:hAnsi="Consolas" w:cs="Times New Roman"/>
@@ -6473,6 +7011,7 @@
               </w:rPr>
               <w:t>MavenBuildJob</w:t>
             </w:r>
+            <w:proofErr w:type="spellEnd"/>
           </w:p>
           <w:p>
             <w:pPr>
@@ -6551,6 +7090,7 @@
               </w:rPr>
               <w:t>  </w:t>
             </w:r>
+            <w:proofErr w:type="spellStart"/>
             <w:r>
               <w:rPr>
                 <w:rFonts w:ascii="Consolas" w:eastAsia="Times New Roman" w:hAnsi="Consolas" w:cs="Times New Roman"/>
@@ -6561,6 +7101,7 @@
               </w:rPr>
               <w:t>dependsOn</w:t>
             </w:r>
+            <w:proofErr w:type="spellEnd"/>
             <w:r>
               <w:rPr>
                 <w:rFonts w:ascii="Consolas" w:eastAsia="Times New Roman" w:hAnsi="Consolas" w:cs="Times New Roman"/>
@@ -6595,6 +7136,7 @@
               </w:rPr>
               <w:t>  - </w:t>
             </w:r>
+            <w:proofErr w:type="spellStart"/>
             <w:r>
               <w:rPr>
                 <w:rFonts w:ascii="Consolas" w:eastAsia="Times New Roman" w:hAnsi="Consolas" w:cs="Times New Roman"/>
@@ -6605,6 +7147,7 @@
               </w:rPr>
               <w:t>AlmOctaneStartJob</w:t>
             </w:r>
+            <w:proofErr w:type="spellEnd"/>
           </w:p>
           <w:p>
             <w:pPr>
@@ -6771,6 +7314,7 @@
               </w:rPr>
               <w:t>      </w:t>
             </w:r>
+            <w:proofErr w:type="spellStart"/>
             <w:r>
               <w:rPr>
                 <w:rFonts w:ascii="Consolas" w:eastAsia="Times New Roman" w:hAnsi="Consolas" w:cs="Times New Roman"/>
@@ -6781,6 +7325,7 @@
               </w:rPr>
               <w:t>mavenPomFile</w:t>
             </w:r>
+            <w:proofErr w:type="spellEnd"/>
             <w:r>
               <w:rPr>
                 <w:rFonts w:ascii="Consolas" w:eastAsia="Times New Roman" w:hAnsi="Consolas" w:cs="Times New Roman"/>
@@ -6826,6 +7371,7 @@
               <w:lastRenderedPageBreak/>
               <w:t>      </w:t>
             </w:r>
+            <w:proofErr w:type="spellStart"/>
             <w:r>
               <w:rPr>
                 <w:rFonts w:ascii="Consolas" w:eastAsia="Times New Roman" w:hAnsi="Consolas" w:cs="Times New Roman"/>
@@ -6836,6 +7382,7 @@
               </w:rPr>
               <w:t>mavenOptions</w:t>
             </w:r>
+            <w:proofErr w:type="spellEnd"/>
             <w:r>
               <w:rPr>
                 <w:rFonts w:ascii="Consolas" w:eastAsia="Times New Roman" w:hAnsi="Consolas" w:cs="Times New Roman"/>
@@ -6880,6 +7427,7 @@
               </w:rPr>
               <w:t>      </w:t>
             </w:r>
+            <w:proofErr w:type="spellStart"/>
             <w:r>
               <w:rPr>
                 <w:rFonts w:ascii="Consolas" w:eastAsia="Times New Roman" w:hAnsi="Consolas" w:cs="Times New Roman"/>
@@ -6890,6 +7438,7 @@
               </w:rPr>
               <w:t>javaHomeOption</w:t>
             </w:r>
+            <w:proofErr w:type="spellEnd"/>
             <w:r>
               <w:rPr>
                 <w:rFonts w:ascii="Consolas" w:eastAsia="Times New Roman" w:hAnsi="Consolas" w:cs="Times New Roman"/>
@@ -6908,7 +7457,29 @@
                 <w:szCs w:val="21"/>
                 <w:lang w:val="en-GB" w:eastAsia="en-GB"/>
               </w:rPr>
-              <w:t>'JDKVersion'</w:t>
+              <w:t>'</w:t>
+            </w:r>
+            <w:proofErr w:type="spellStart"/>
+            <w:r>
+              <w:rPr>
+                <w:rFonts w:ascii="Consolas" w:eastAsia="Times New Roman" w:hAnsi="Consolas" w:cs="Times New Roman"/>
+                <w:color w:val="0451A5"/>
+                <w:sz w:val="21"/>
+                <w:szCs w:val="21"/>
+                <w:lang w:val="en-GB" w:eastAsia="en-GB"/>
+              </w:rPr>
+              <w:t>JDKVersion</w:t>
+            </w:r>
+            <w:proofErr w:type="spellEnd"/>
+            <w:r>
+              <w:rPr>
+                <w:rFonts w:ascii="Consolas" w:eastAsia="Times New Roman" w:hAnsi="Consolas" w:cs="Times New Roman"/>
+                <w:color w:val="0451A5"/>
+                <w:sz w:val="21"/>
+                <w:szCs w:val="21"/>
+                <w:lang w:val="en-GB" w:eastAsia="en-GB"/>
+              </w:rPr>
+              <w:t>'</w:t>
             </w:r>
           </w:p>
           <w:p>
@@ -6934,6 +7505,7 @@
               </w:rPr>
               <w:t>      </w:t>
             </w:r>
+            <w:proofErr w:type="spellStart"/>
             <w:r>
               <w:rPr>
                 <w:rFonts w:ascii="Consolas" w:eastAsia="Times New Roman" w:hAnsi="Consolas" w:cs="Times New Roman"/>
@@ -6944,6 +7516,7 @@
               </w:rPr>
               <w:t>jdkVersionOption</w:t>
             </w:r>
+            <w:proofErr w:type="spellEnd"/>
             <w:r>
               <w:rPr>
                 <w:rFonts w:ascii="Consolas" w:eastAsia="Times New Roman" w:hAnsi="Consolas" w:cs="Times New Roman"/>
@@ -6988,6 +7561,7 @@
               </w:rPr>
               <w:t>      </w:t>
             </w:r>
+            <w:proofErr w:type="spellStart"/>
             <w:r>
               <w:rPr>
                 <w:rFonts w:ascii="Consolas" w:eastAsia="Times New Roman" w:hAnsi="Consolas" w:cs="Times New Roman"/>
@@ -6998,6 +7572,7 @@
               </w:rPr>
               <w:t>jdkArchitectureOption</w:t>
             </w:r>
+            <w:proofErr w:type="spellEnd"/>
             <w:r>
               <w:rPr>
                 <w:rFonts w:ascii="Consolas" w:eastAsia="Times New Roman" w:hAnsi="Consolas" w:cs="Times New Roman"/>
@@ -7042,6 +7617,7 @@
               </w:rPr>
               <w:t>      </w:t>
             </w:r>
+            <w:proofErr w:type="spellStart"/>
             <w:r>
               <w:rPr>
                 <w:rFonts w:ascii="Consolas" w:eastAsia="Times New Roman" w:hAnsi="Consolas" w:cs="Times New Roman"/>
@@ -7052,6 +7628,7 @@
               </w:rPr>
               <w:t>publishJUnitResults</w:t>
             </w:r>
+            <w:proofErr w:type="spellEnd"/>
             <w:r>
               <w:rPr>
                 <w:rFonts w:ascii="Consolas" w:eastAsia="Times New Roman" w:hAnsi="Consolas" w:cs="Times New Roman"/>
@@ -7096,6 +7673,7 @@
               </w:rPr>
               <w:t>      </w:t>
             </w:r>
+            <w:proofErr w:type="spellStart"/>
             <w:r>
               <w:rPr>
                 <w:rFonts w:ascii="Consolas" w:eastAsia="Times New Roman" w:hAnsi="Consolas" w:cs="Times New Roman"/>
@@ -7106,6 +7684,7 @@
               </w:rPr>
               <w:t>testResultsFiles</w:t>
             </w:r>
+            <w:proofErr w:type="spellEnd"/>
             <w:r>
               <w:rPr>
                 <w:rFonts w:ascii="Consolas" w:eastAsia="Times New Roman" w:hAnsi="Consolas" w:cs="Times New Roman"/>
@@ -7124,7 +7703,29 @@
                 <w:szCs w:val="21"/>
                 <w:lang w:val="en-GB" w:eastAsia="en-GB"/>
               </w:rPr>
-              <w:t>'**/surefire-reports/TEST-*.xml'</w:t>
+              <w:t>'**/</w:t>
+            </w:r>
+            <w:proofErr w:type="spellStart"/>
+            <w:r>
+              <w:rPr>
+                <w:rFonts w:ascii="Consolas" w:eastAsia="Times New Roman" w:hAnsi="Consolas" w:cs="Times New Roman"/>
+                <w:color w:val="0451A5"/>
+                <w:sz w:val="21"/>
+                <w:szCs w:val="21"/>
+                <w:lang w:val="en-GB" w:eastAsia="en-GB"/>
+              </w:rPr>
+              <w:t>surefire</w:t>
+            </w:r>
+            <w:proofErr w:type="spellEnd"/>
+            <w:r>
+              <w:rPr>
+                <w:rFonts w:ascii="Consolas" w:eastAsia="Times New Roman" w:hAnsi="Consolas" w:cs="Times New Roman"/>
+                <w:color w:val="0451A5"/>
+                <w:sz w:val="21"/>
+                <w:szCs w:val="21"/>
+                <w:lang w:val="en-GB" w:eastAsia="en-GB"/>
+              </w:rPr>
+              <w:t>-reports/TEST-*.xml'</w:t>
             </w:r>
           </w:p>
           <w:p>
@@ -7224,6 +7825,7 @@
               </w:rPr>
               <w:t>: </w:t>
             </w:r>
+            <w:proofErr w:type="spellStart"/>
             <w:r>
               <w:rPr>
                 <w:rFonts w:ascii="Consolas" w:eastAsia="Times New Roman" w:hAnsi="Consolas" w:cs="Times New Roman"/>
@@ -7234,6 +7836,7 @@
               </w:rPr>
               <w:t>AlmOctaneStartJob</w:t>
             </w:r>
+            <w:proofErr w:type="spellEnd"/>
           </w:p>
           <w:p>
             <w:pPr>
@@ -7508,6 +8111,7 @@
               </w:rPr>
               <w:t>      </w:t>
             </w:r>
+            <w:proofErr w:type="spellStart"/>
             <w:r>
               <w:rPr>
                 <w:rFonts w:ascii="Consolas" w:eastAsia="Times New Roman" w:hAnsi="Consolas" w:cs="Times New Roman"/>
@@ -7518,6 +8122,7 @@
               </w:rPr>
               <w:t>OctaneServiceConnection</w:t>
             </w:r>
+            <w:proofErr w:type="spellEnd"/>
             <w:r>
               <w:rPr>
                 <w:rFonts w:ascii="Consolas" w:eastAsia="Times New Roman" w:hAnsi="Consolas" w:cs="Times New Roman"/>
@@ -7536,7 +8141,29 @@
                 <w:szCs w:val="21"/>
                 <w:lang w:val="en-GB" w:eastAsia="en-GB"/>
               </w:rPr>
-              <w:t>'VMOctaneServiceConnection'</w:t>
+              <w:t>'</w:t>
+            </w:r>
+            <w:proofErr w:type="spellStart"/>
+            <w:r>
+              <w:rPr>
+                <w:rFonts w:ascii="Consolas" w:eastAsia="Times New Roman" w:hAnsi="Consolas" w:cs="Times New Roman"/>
+                <w:color w:val="0451A5"/>
+                <w:sz w:val="21"/>
+                <w:szCs w:val="21"/>
+                <w:lang w:val="en-GB" w:eastAsia="en-GB"/>
+              </w:rPr>
+              <w:t>VMOctaneServiceConnection</w:t>
+            </w:r>
+            <w:proofErr w:type="spellEnd"/>
+            <w:r>
+              <w:rPr>
+                <w:rFonts w:ascii="Consolas" w:eastAsia="Times New Roman" w:hAnsi="Consolas" w:cs="Times New Roman"/>
+                <w:color w:val="0451A5"/>
+                <w:sz w:val="21"/>
+                <w:szCs w:val="21"/>
+                <w:lang w:val="en-GB" w:eastAsia="en-GB"/>
+              </w:rPr>
+              <w:t>'</w:t>
             </w:r>
           </w:p>
           <w:p>
@@ -7562,6 +8189,7 @@
               </w:rPr>
               <w:t>      </w:t>
             </w:r>
+            <w:proofErr w:type="spellStart"/>
             <w:r>
               <w:rPr>
                 <w:rFonts w:ascii="Consolas" w:eastAsia="Times New Roman" w:hAnsi="Consolas" w:cs="Times New Roman"/>
@@ -7572,6 +8200,7 @@
               </w:rPr>
               <w:t>WorkspaceList</w:t>
             </w:r>
+            <w:proofErr w:type="spellEnd"/>
             <w:r>
               <w:rPr>
                 <w:rFonts w:ascii="Consolas" w:eastAsia="Times New Roman" w:hAnsi="Consolas" w:cs="Times New Roman"/>
@@ -7636,6 +8265,7 @@
               </w:rPr>
               <w:t>: </w:t>
             </w:r>
+            <w:proofErr w:type="spellStart"/>
             <w:r>
               <w:rPr>
                 <w:rFonts w:ascii="Consolas" w:eastAsia="Times New Roman" w:hAnsi="Consolas" w:cs="Times New Roman"/>
@@ -7646,6 +8276,7 @@
               </w:rPr>
               <w:t>AlmOctaneEndJob</w:t>
             </w:r>
+            <w:proofErr w:type="spellEnd"/>
           </w:p>
           <w:p>
             <w:pPr>
@@ -7778,6 +8409,7 @@
               </w:rPr>
               <w:t>  </w:t>
             </w:r>
+            <w:proofErr w:type="spellStart"/>
             <w:r>
               <w:rPr>
                 <w:rFonts w:ascii="Consolas" w:eastAsia="Times New Roman" w:hAnsi="Consolas" w:cs="Times New Roman"/>
@@ -7788,6 +8420,7 @@
               </w:rPr>
               <w:t>dependsOn</w:t>
             </w:r>
+            <w:proofErr w:type="spellEnd"/>
             <w:r>
               <w:rPr>
                 <w:rFonts w:ascii="Consolas" w:eastAsia="Times New Roman" w:hAnsi="Consolas" w:cs="Times New Roman"/>
@@ -7822,6 +8455,7 @@
               </w:rPr>
               <w:t>  - </w:t>
             </w:r>
+            <w:proofErr w:type="spellStart"/>
             <w:r>
               <w:rPr>
                 <w:rFonts w:ascii="Consolas" w:eastAsia="Times New Roman" w:hAnsi="Consolas" w:cs="Times New Roman"/>
@@ -7832,6 +8466,7 @@
               </w:rPr>
               <w:t>AlmOctaneStartJob</w:t>
             </w:r>
+            <w:proofErr w:type="spellEnd"/>
           </w:p>
           <w:p>
             <w:pPr>
@@ -7856,6 +8491,7 @@
               </w:rPr>
               <w:t>  - </w:t>
             </w:r>
+            <w:proofErr w:type="spellStart"/>
             <w:r>
               <w:rPr>
                 <w:rFonts w:ascii="Consolas" w:eastAsia="Times New Roman" w:hAnsi="Consolas" w:cs="Times New Roman"/>
@@ -7866,6 +8502,7 @@
               </w:rPr>
               <w:t>MavenBuildJob</w:t>
             </w:r>
+            <w:proofErr w:type="spellEnd"/>
           </w:p>
           <w:p>
             <w:pPr>
@@ -8032,6 +8669,7 @@
               </w:rPr>
               <w:t>      </w:t>
             </w:r>
+            <w:proofErr w:type="spellStart"/>
             <w:r>
               <w:rPr>
                 <w:rFonts w:ascii="Consolas" w:eastAsia="Times New Roman" w:hAnsi="Consolas" w:cs="Times New Roman"/>
@@ -8042,6 +8680,7 @@
               </w:rPr>
               <w:t>OctaneServiceConnection</w:t>
             </w:r>
+            <w:proofErr w:type="spellEnd"/>
             <w:r>
               <w:rPr>
                 <w:rFonts w:ascii="Consolas" w:eastAsia="Times New Roman" w:hAnsi="Consolas" w:cs="Times New Roman"/>
@@ -8060,7 +8699,29 @@
                 <w:szCs w:val="21"/>
                 <w:lang w:val="en-GB" w:eastAsia="en-GB"/>
               </w:rPr>
-              <w:t>'VMOctaneServiceConnection'</w:t>
+              <w:t>'</w:t>
+            </w:r>
+            <w:proofErr w:type="spellStart"/>
+            <w:r>
+              <w:rPr>
+                <w:rFonts w:ascii="Consolas" w:eastAsia="Times New Roman" w:hAnsi="Consolas" w:cs="Times New Roman"/>
+                <w:color w:val="0451A5"/>
+                <w:sz w:val="21"/>
+                <w:szCs w:val="21"/>
+                <w:lang w:val="en-GB" w:eastAsia="en-GB"/>
+              </w:rPr>
+              <w:t>VMOctaneServiceConnection</w:t>
+            </w:r>
+            <w:proofErr w:type="spellEnd"/>
+            <w:r>
+              <w:rPr>
+                <w:rFonts w:ascii="Consolas" w:eastAsia="Times New Roman" w:hAnsi="Consolas" w:cs="Times New Roman"/>
+                <w:color w:val="0451A5"/>
+                <w:sz w:val="21"/>
+                <w:szCs w:val="21"/>
+                <w:lang w:val="en-GB" w:eastAsia="en-GB"/>
+              </w:rPr>
+              <w:t>'</w:t>
             </w:r>
           </w:p>
           <w:p>
@@ -8086,6 +8747,7 @@
               </w:rPr>
               <w:t>      </w:t>
             </w:r>
+            <w:proofErr w:type="spellStart"/>
             <w:r>
               <w:rPr>
                 <w:rFonts w:ascii="Consolas" w:eastAsia="Times New Roman" w:hAnsi="Consolas" w:cs="Times New Roman"/>
@@ -8096,6 +8758,7 @@
               </w:rPr>
               <w:t>WorkspaceList</w:t>
             </w:r>
+            <w:proofErr w:type="spellEnd"/>
             <w:r>
               <w:rPr>
                 <w:rFonts w:ascii="Consolas" w:eastAsia="Times New Roman" w:hAnsi="Consolas" w:cs="Times New Roman"/>
@@ -8130,7 +8793,13 @@
       </w:pPr>
       <w:r>
         <w:lastRenderedPageBreak/>
-        <w:t>Save and Run the pipeline, and you should see something similar to below:</w:t>
+        <w:t xml:space="preserve">Save and </w:t>
+      </w:r>
+      <w:r>
+        <w:t>r</w:t>
+      </w:r>
+      <w:r>
+        <w:t>un the pipeline, and you should see something similar to below:</w:t>
       </w:r>
       <w:r>
         <w:br/>
@@ -8199,7 +8868,40 @@
         </w:numPr>
       </w:pPr>
       <w:r>
-        <w:t>Now, because we specified the dependencies between the jobs, AlmOctaneStartJob should run first, MavenBuildJob second and AlmOctaneEndJob should be last:</w:t>
+        <w:t>B</w:t>
+      </w:r>
+      <w:r>
+        <w:t xml:space="preserve">ecause we specified the dependencies between the jobs, </w:t>
+      </w:r>
+      <w:proofErr w:type="spellStart"/>
+      <w:r>
+        <w:t>AlmOctaneStartJob</w:t>
+      </w:r>
+      <w:proofErr w:type="spellEnd"/>
+      <w:r>
+        <w:t xml:space="preserve"> should run first, </w:t>
+      </w:r>
+      <w:proofErr w:type="spellStart"/>
+      <w:r>
+        <w:t>MavenBuildJob</w:t>
+      </w:r>
+      <w:proofErr w:type="spellEnd"/>
+      <w:r>
+        <w:t xml:space="preserve"> second</w:t>
+      </w:r>
+      <w:r>
+        <w:t>,</w:t>
+      </w:r>
+      <w:r>
+        <w:t xml:space="preserve"> and </w:t>
+      </w:r>
+      <w:proofErr w:type="spellStart"/>
+      <w:r>
+        <w:t>AlmOctaneEndJob</w:t>
+      </w:r>
+      <w:proofErr w:type="spellEnd"/>
+      <w:r>
+        <w:t xml:space="preserve"> should be last:</w:t>
       </w:r>
       <w:r>
         <w:br/>
@@ -8268,7 +8970,19 @@
         </w:numPr>
       </w:pPr>
       <w:r>
-        <w:t>Now you are able to create complex scenarios with different jobs. Just make sure you understand the dependencies and current limitations of the Azure DevOps pipeline and the extension.</w:t>
+        <w:t xml:space="preserve">Now you </w:t>
+      </w:r>
+      <w:r>
+        <w:t>can</w:t>
+      </w:r>
+      <w:r>
+        <w:t xml:space="preserve"> create complex scenarios with different jobs. </w:t>
+      </w:r>
+      <w:r>
+        <w:t>M</w:t>
+      </w:r>
+      <w:r>
+        <w:t>ake sure you understand the dependencies and current limitations of the Azure DevOps pipeline and the extension.</w:t>
       </w:r>
     </w:p>
     <w:p>
@@ -8287,16 +9001,28 @@
       <w:pPr>
         <w:pStyle w:val="Heading1"/>
       </w:pPr>
-      <w:bookmarkStart w:id="7" w:name="_Toc74925763"/>
+      <w:bookmarkStart w:id="7" w:name="_Toc134720695"/>
       <w:r>
         <w:lastRenderedPageBreak/>
         <w:t>Displaying</w:t>
       </w:r>
       <w:r>
-        <w:t xml:space="preserve"> cucumber</w:t>
-      </w:r>
-      <w:r>
-        <w:t xml:space="preserve"> gherkin test results into Octane</w:t>
+        <w:t xml:space="preserve"> </w:t>
+      </w:r>
+      <w:r>
+        <w:t>C</w:t>
+      </w:r>
+      <w:r>
+        <w:t>ucumber</w:t>
+      </w:r>
+      <w:r>
+        <w:t xml:space="preserve"> </w:t>
+      </w:r>
+      <w:r>
+        <w:t>G</w:t>
+      </w:r>
+      <w:r>
+        <w:t>herkin test results into Octane</w:t>
       </w:r>
       <w:r>
         <w:t xml:space="preserve"> using classic editor</w:t>
@@ -8312,7 +9038,10 @@
         </w:numPr>
       </w:pPr>
       <w:r>
-        <w:t>Create a pipeline job for running the tests</w:t>
+        <w:t xml:space="preserve">Create a pipeline job for running the </w:t>
+      </w:r>
+      <w:r>
+        <w:t>tests.</w:t>
       </w:r>
     </w:p>
     <w:p>
@@ -8324,7 +9053,27 @@
         </w:numPr>
       </w:pPr>
       <w:r>
-        <w:t>Make sure to configure the maven task to use the OctaneGherkinFormatter and when running the tests and where to store the results as below</w:t>
+        <w:t xml:space="preserve">Make sure to configure the </w:t>
+      </w:r>
+      <w:r>
+        <w:t>M</w:t>
+      </w:r>
+      <w:r>
+        <w:t xml:space="preserve">aven task to use the </w:t>
+      </w:r>
+      <w:proofErr w:type="spellStart"/>
+      <w:r>
+        <w:t>OctaneGherkinFormatter</w:t>
+      </w:r>
+      <w:proofErr w:type="spellEnd"/>
+      <w:r>
+        <w:t xml:space="preserve"> when running the tests</w:t>
+      </w:r>
+      <w:r>
+        <w:t>,</w:t>
+      </w:r>
+      <w:r>
+        <w:t xml:space="preserve"> and where to store the results as below</w:t>
       </w:r>
       <w:r>
         <w:t>. The formatter specifies the location and name of the generated xml file containing the report.</w:t>
@@ -8387,7 +9136,21 @@
         </w:numPr>
       </w:pPr>
       <w:r>
-        <w:t>Fill in the Cucumber report destination path field when configuring the ALM Octane Job End task. This must point to the same directory as specified for the GherkinFromatter.</w:t>
+        <w:t xml:space="preserve">Fill in the Cucumber report destination path field when configuring the ALM Octane Job End task. This must point to the same directory as specified for the </w:t>
+      </w:r>
+      <w:proofErr w:type="spellStart"/>
+      <w:r>
+        <w:t>GherkinF</w:t>
+      </w:r>
+      <w:r>
+        <w:t>or</w:t>
+      </w:r>
+      <w:r>
+        <w:t>matter</w:t>
+      </w:r>
+      <w:proofErr w:type="spellEnd"/>
+      <w:r>
+        <w:t>.</w:t>
       </w:r>
       <w:r>
         <w:t xml:space="preserve"> Note that the path must be filled in starting with the root directory of the project.</w:t>
@@ -8466,7 +9229,13 @@
       </w:pPr>
       <w:r>
         <w:lastRenderedPageBreak/>
-        <w:t>Run the pipeline and check if all steps have completed successfully. The End Job task should display the fact that the test results have been found and processed like below:</w:t>
+        <w:t xml:space="preserve">Run the pipeline and check if all steps have </w:t>
+      </w:r>
+      <w:r>
+        <w:t>been completed</w:t>
+      </w:r>
+      <w:r>
+        <w:t xml:space="preserve"> successfully. The End Job task should display the fact that the test results have been found and processed like below:</w:t>
       </w:r>
     </w:p>
     <w:p>
@@ -8529,7 +9298,13 @@
         </w:numPr>
       </w:pPr>
       <w:r>
-        <w:t>The results can be observed in Octane in the pipelines section:</w:t>
+        <w:t xml:space="preserve">The results can be observed in Octane in the </w:t>
+      </w:r>
+      <w:r>
+        <w:t>P</w:t>
+      </w:r>
+      <w:r>
+        <w:t>ipelines section:</w:t>
       </w:r>
     </w:p>
     <w:p>
@@ -8654,15 +9429,35 @@
       <w:pPr>
         <w:pStyle w:val="Heading1"/>
       </w:pPr>
-      <w:bookmarkStart w:id="8" w:name="_Toc74925764"/>
+      <w:bookmarkStart w:id="8" w:name="_Toc134720696"/>
       <w:r>
         <w:t>Displaying</w:t>
       </w:r>
       <w:r>
-        <w:t xml:space="preserve"> cucumber</w:t>
-      </w:r>
-      <w:r>
-        <w:t xml:space="preserve"> gherkin test results into Octane using yml editor</w:t>
+        <w:t xml:space="preserve"> </w:t>
+      </w:r>
+      <w:r>
+        <w:t>C</w:t>
+      </w:r>
+      <w:r>
+        <w:t>ucumber</w:t>
+      </w:r>
+      <w:r>
+        <w:t xml:space="preserve"> </w:t>
+      </w:r>
+      <w:r>
+        <w:t>G</w:t>
+      </w:r>
+      <w:r>
+        <w:t xml:space="preserve">herkin test results into Octane using </w:t>
+      </w:r>
+      <w:proofErr w:type="spellStart"/>
+      <w:r>
+        <w:t>yml</w:t>
+      </w:r>
+      <w:proofErr w:type="spellEnd"/>
+      <w:r>
+        <w:t xml:space="preserve"> editor</w:t>
       </w:r>
       <w:bookmarkEnd w:id="8"/>
     </w:p>
@@ -8675,7 +9470,10 @@
         </w:numPr>
       </w:pPr>
       <w:r>
-        <w:t>Create a pipeline job for running the tests</w:t>
+        <w:t xml:space="preserve">Create a pipeline job for running the </w:t>
+      </w:r>
+      <w:r>
+        <w:t>tests.</w:t>
       </w:r>
     </w:p>
     <w:p>
@@ -8687,7 +9485,27 @@
         </w:numPr>
       </w:pPr>
       <w:r>
-        <w:t>Make sure to configure the maven task to use the OctaneGherkinFormatter and when running the tests and where to store the results as below</w:t>
+        <w:t xml:space="preserve">Make sure to configure the </w:t>
+      </w:r>
+      <w:r>
+        <w:t>M</w:t>
+      </w:r>
+      <w:r>
+        <w:t xml:space="preserve">aven task to use the </w:t>
+      </w:r>
+      <w:proofErr w:type="spellStart"/>
+      <w:r>
+        <w:t>OctaneGherkinFormatter</w:t>
+      </w:r>
+      <w:proofErr w:type="spellEnd"/>
+      <w:r>
+        <w:t xml:space="preserve"> when running the tests</w:t>
+      </w:r>
+      <w:r>
+        <w:t>,</w:t>
+      </w:r>
+      <w:r>
+        <w:t xml:space="preserve"> and where to store the results as below</w:t>
       </w:r>
       <w:r>
         <w:t>. The formatter specifies the location and name of the generated xml file containing the report.</w:t>
@@ -8757,7 +9575,21 @@
       </w:pPr>
       <w:r>
         <w:lastRenderedPageBreak/>
-        <w:t>Fill in the Cucumber report destination path field when configuring the ALM Octane Job End task. This must point to the same directory as specified for the GherkinFromatter.</w:t>
+        <w:t xml:space="preserve">Fill in the Cucumber report destination path field when configuring the ALM Octane Job End task. This must point to the same directory as specified for the </w:t>
+      </w:r>
+      <w:proofErr w:type="spellStart"/>
+      <w:r>
+        <w:t>GherkinF</w:t>
+      </w:r>
+      <w:r>
+        <w:t>or</w:t>
+      </w:r>
+      <w:r>
+        <w:t>matter</w:t>
+      </w:r>
+      <w:proofErr w:type="spellEnd"/>
+      <w:r>
+        <w:t>.</w:t>
       </w:r>
       <w:r>
         <w:t xml:space="preserve"> Note that the path must be filled in starting with the </w:t>
@@ -8832,7 +9664,19 @@
         </w:numPr>
       </w:pPr>
       <w:r>
-        <w:t>Run the pipeline and check if all steps have completed successfully. The End Job task should display the fact that the test results have been found and processed like below:</w:t>
+        <w:t xml:space="preserve">Run the pipeline and check if all steps have </w:t>
+      </w:r>
+      <w:r>
+        <w:t>been completed</w:t>
+      </w:r>
+      <w:r>
+        <w:t xml:space="preserve"> successfully. The End Job task should display the fact that the test results have been found and processed </w:t>
+      </w:r>
+      <w:r>
+        <w:t>as</w:t>
+      </w:r>
+      <w:r>
+        <w:t xml:space="preserve"> below:</w:t>
       </w:r>
     </w:p>
     <w:p>
@@ -8901,7 +9745,13 @@
       </w:pPr>
       <w:r>
         <w:lastRenderedPageBreak/>
-        <w:t>The results can be observed in Octane in the pipelines section:</w:t>
+        <w:t xml:space="preserve">The results can be observed in Octane in the </w:t>
+      </w:r>
+      <w:r>
+        <w:t>P</w:t>
+      </w:r>
+      <w:r>
+        <w:t>ipelines section:</w:t>
       </w:r>
     </w:p>
     <w:p>
@@ -9016,11 +9866,14 @@
         <w:pStyle w:val="Heading1"/>
       </w:pPr>
       <w:bookmarkStart w:id="9" w:name="_Toc65682583"/>
-      <w:bookmarkStart w:id="10" w:name="_Toc74925765"/>
-      <w:r>
-        <w:t>Known issues and limitations</w:t>
+      <w:bookmarkStart w:id="10" w:name="_Toc134720697"/>
+      <w:r>
+        <w:t xml:space="preserve">Known issues and </w:t>
       </w:r>
       <w:bookmarkEnd w:id="9"/>
+      <w:r>
+        <w:t>limitations</w:t>
+      </w:r>
       <w:bookmarkEnd w:id="10"/>
     </w:p>
     <w:p>
@@ -9032,7 +9885,13 @@
         </w:numPr>
       </w:pPr>
       <w:r>
-        <w:t>ALM Octane Connection Verifier is non-functional. Will be removed in a future version.</w:t>
+        <w:t xml:space="preserve">ALM Octane Connection Verifier is non-functional. </w:t>
+      </w:r>
+      <w:r>
+        <w:t>This w</w:t>
+      </w:r>
+      <w:r>
+        <w:t>ill be removed in a future version.</w:t>
       </w:r>
     </w:p>
     <w:p>
@@ -9046,6 +9905,7 @@
       <w:r>
         <w:t>When creating the pipeline with YAML and adding the ALM Octane tasks, the label is not displayed properly (</w:t>
       </w:r>
+      <w:proofErr w:type="spellStart"/>
       <w:r>
         <w:rPr>
           <w:color w:val="FF0000"/>
@@ -9060,6 +9920,7 @@
         </w:rPr>
         <w:t>starttask</w:t>
       </w:r>
+      <w:proofErr w:type="spellEnd"/>
       <w:r>
         <w:t>)</w:t>
       </w:r>
@@ -9094,7 +9955,10 @@
         </w:numPr>
       </w:pPr>
       <w:r>
-        <w:t xml:space="preserve">if you specify a wrong URL, for example, like in the case </w:t>
+        <w:t>I</w:t>
+      </w:r>
+      <w:r>
+        <w:t xml:space="preserve">f you specify a wrong URL, for example, like in the case </w:t>
       </w:r>
       <w:hyperlink r:id="rId78" w:history="1">
         <w:r>
@@ -9105,7 +9969,18 @@
         </w:r>
       </w:hyperlink>
       <w:r>
-        <w:t>, meaning skipping /ui/ part)</w:t>
+        <w:t>, meaning skipping /</w:t>
+      </w:r>
+      <w:proofErr w:type="spellStart"/>
+      <w:r>
+        <w:t>ui</w:t>
+      </w:r>
+      <w:proofErr w:type="spellEnd"/>
+      <w:r>
+        <w:t>/ part</w:t>
+      </w:r>
+      <w:r>
+        <w:t>.</w:t>
       </w:r>
     </w:p>
     <w:p>
@@ -9117,7 +9992,13 @@
         </w:numPr>
       </w:pPr>
       <w:r>
-        <w:t>If Octane Server is down, you might see in the octane start task log: “</w:t>
+        <w:t xml:space="preserve">If Octane Server is down, you might see in the </w:t>
+      </w:r>
+      <w:r>
+        <w:t>O</w:t>
+      </w:r>
+      <w:r>
+        <w:t>ctane start task log: “</w:t>
       </w:r>
       <w:r>
         <w:t>[ERROR]{"code":"ECONNREFUSED","errno":"ECONNREFUSED","syscall":"connect","address":"192.168.1.129","port":9090}</w:t>
@@ -9135,7 +10016,13 @@
         </w:numPr>
       </w:pPr>
       <w:r>
-        <w:t>if you specified wrong credentials or the API key was revoked in Octane</w:t>
+        <w:t>I</w:t>
+      </w:r>
+      <w:r>
+        <w:t>f you specified wrong credentials or the API key was revoked in Octane</w:t>
+      </w:r>
+      <w:r>
+        <w:t>.</w:t>
       </w:r>
     </w:p>
     <w:p>
@@ -9148,7 +10035,7 @@
       </w:pPr>
       <w:r>
         <w:lastRenderedPageBreak/>
-        <w:t>All tests which are running with surefire plugin, for example, regardless of their nature, will be published to Octane as Automated runs. We currently do not support Gherkin tests execution injection into Octane or other type of tests.</w:t>
+        <w:t xml:space="preserve">All tests which are running with surefire plugin, for example, regardless of their nature, will be published to Octane as Automated runs. </w:t>
       </w:r>
     </w:p>
     <w:p>
@@ -9160,7 +10047,31 @@
         </w:numPr>
       </w:pPr>
       <w:r>
-        <w:t>In comparison with Jenkins, for example, currently the extension does not support injecting events of jobs/subjobs that are running in Azure, meaning that you will have only one job injected in Octane which will be the Octane Start task and which will show as completed with the related status when the pipeline ends with the Octane End Task. This behavior is limited because of the way Azure DevOps Pipelines currently work.</w:t>
+        <w:t>In comparison with Jenkins, for example, currently the extension does not support injecting events of jobs/</w:t>
+      </w:r>
+      <w:r>
+        <w:t>sub-jobs</w:t>
+      </w:r>
+      <w:r>
+        <w:t xml:space="preserve"> that are running in Azure</w:t>
+      </w:r>
+      <w:r>
+        <w:t xml:space="preserve">. This </w:t>
+      </w:r>
+      <w:r>
+        <w:t>mean</w:t>
+      </w:r>
+      <w:r>
+        <w:t>s</w:t>
+      </w:r>
+      <w:r>
+        <w:t xml:space="preserve"> that you will have only one job injected in Octane which will be the Octane Start task</w:t>
+      </w:r>
+      <w:r>
+        <w:t>,</w:t>
+      </w:r>
+      <w:r>
+        <w:t xml:space="preserve"> and which will show as completed with the related status when the pipeline ends with the Octane End Task. This behavior is limited because of the way Azure DevOps Pipelines currently work.</w:t>
       </w:r>
     </w:p>
     <w:p>
@@ -9177,7 +10088,34 @@
     </w:p>
     <w:p>
       <w:pPr>
+        <w:pStyle w:val="ListParagraph"/>
+        <w:numPr>
+          <w:ilvl w:val="0"/>
+          <w:numId w:val="9"/>
+        </w:numPr>
+      </w:pPr>
+      <w:r>
+        <w:t xml:space="preserve">After the Azure pipeline is created in ALM Octane, follow the next steps to be able to run the pipeline from the ALM Octane side, as described </w:t>
+      </w:r>
+      <w:hyperlink r:id="rId79" w:anchor="mt-item-5" w:history="1">
+        <w:r>
+          <w:rPr>
+            <w:rStyle w:val="Hyperlink"/>
+          </w:rPr>
+          <w:t>here</w:t>
+        </w:r>
+      </w:hyperlink>
+      <w:r>
+        <w:t>.</w:t>
+      </w:r>
+    </w:p>
+    <w:p>
+      <w:pPr>
         <w:pStyle w:val="Heading1"/>
+        <w:rPr>
+          <w:rtl/>
+          <w:lang w:bidi="he-IL"/>
+        </w:rPr>
       </w:pPr>
     </w:p>
     <w:sectPr>
@@ -9191,7 +10129,7 @@
 </file>
 
 <file path=word/numbering.xml><?xml version="1.0" encoding="utf-8"?>
-<w:numbering xmlns:wpc="http://schemas.microsoft.com/office/word/2010/wordprocessingCanvas" xmlns:cx="http://schemas.microsoft.com/office/drawing/2014/chartex" xmlns:cx1="http://schemas.microsoft.com/office/drawing/2015/9/8/chartex" xmlns:cx2="http://schemas.microsoft.com/office/drawing/2015/10/21/chartex" xmlns:cx3="http://schemas.microsoft.com/office/drawing/2016/5/9/chartex" xmlns:cx4="http://schemas.microsoft.com/office/drawing/2016/5/10/chartex" xmlns:cx5="http://schemas.microsoft.com/office/drawing/2016/5/11/chartex" xmlns:cx6="http://schemas.microsoft.com/office/drawing/2016/5/12/chartex" xmlns:cx7="http://schemas.microsoft.com/office/drawing/2016/5/13/chartex" xmlns:cx8="http://schemas.microsoft.com/office/drawing/2016/5/14/chartex" xmlns:mc="http://schemas.openxmlformats.org/markup-compatibility/2006" xmlns:aink="http://schemas.microsoft.com/office/drawing/2016/ink" xmlns:am3d="http://schemas.microsoft.com/office/drawing/2017/model3d" xmlns:o="urn:schemas-microsoft-com:office:office" xmlns:r="http://schemas.openxmlformats.org/officeDocument/2006/relationships" xmlns:m="http://schemas.openxmlformats.org/officeDocument/2006/math" xmlns:v="urn:schemas-microsoft-com:vml" xmlns:wp14="http://schemas.microsoft.com/office/word/2010/wordprocessingDrawing" xmlns:wp="http://schemas.openxmlformats.org/drawingml/2006/wordprocessingDrawing" xmlns:w10="urn:schemas-microsoft-com:office:word" xmlns:w="http://schemas.openxmlformats.org/wordprocessingml/2006/main" xmlns:w14="http://schemas.microsoft.com/office/word/2010/wordml" xmlns:w15="http://schemas.microsoft.com/office/word/2012/wordml" xmlns:w16cex="http://schemas.microsoft.com/office/word/2018/wordml/cex" xmlns:w16cid="http://schemas.microsoft.com/office/word/2016/wordml/cid" xmlns:w16="http://schemas.microsoft.com/office/word/2018/wordml" xmlns:w16sdtdh="http://schemas.microsoft.com/office/word/2020/wordml/sdtdatahash" xmlns:w16se="http://schemas.microsoft.com/office/word/2015/wordml/symex" xmlns:wpg="http://schemas.microsoft.com/office/word/2010/wordprocessingGroup" xmlns:wpi="http://schemas.microsoft.com/office/word/2010/wordprocessingInk" xmlns:wne="http://schemas.microsoft.com/office/word/2006/wordml" xmlns:wps="http://schemas.microsoft.com/office/word/2010/wordprocessingShape" mc:Ignorable="w14 w15 w16se w16cid w16 w16cex w16sdtdh wp14">
+<w:numbering xmlns:wpc="http://schemas.microsoft.com/office/word/2010/wordprocessingCanvas" xmlns:cx="http://schemas.microsoft.com/office/drawing/2014/chartex" xmlns:cx1="http://schemas.microsoft.com/office/drawing/2015/9/8/chartex" xmlns:cx2="http://schemas.microsoft.com/office/drawing/2015/10/21/chartex" xmlns:cx3="http://schemas.microsoft.com/office/drawing/2016/5/9/chartex" xmlns:cx4="http://schemas.microsoft.com/office/drawing/2016/5/10/chartex" xmlns:cx5="http://schemas.microsoft.com/office/drawing/2016/5/11/chartex" xmlns:cx6="http://schemas.microsoft.com/office/drawing/2016/5/12/chartex" xmlns:cx7="http://schemas.microsoft.com/office/drawing/2016/5/13/chartex" xmlns:cx8="http://schemas.microsoft.com/office/drawing/2016/5/14/chartex" xmlns:mc="http://schemas.openxmlformats.org/markup-compatibility/2006" xmlns:aink="http://schemas.microsoft.com/office/drawing/2016/ink" xmlns:am3d="http://schemas.microsoft.com/office/drawing/2017/model3d" xmlns:o="urn:schemas-microsoft-com:office:office" xmlns:oel="http://schemas.microsoft.com/office/2019/extlst" xmlns:r="http://schemas.openxmlformats.org/officeDocument/2006/relationships" xmlns:m="http://schemas.openxmlformats.org/officeDocument/2006/math" xmlns:v="urn:schemas-microsoft-com:vml" xmlns:wp14="http://schemas.microsoft.com/office/word/2010/wordprocessingDrawing" xmlns:wp="http://schemas.openxmlformats.org/drawingml/2006/wordprocessingDrawing" xmlns:w10="urn:schemas-microsoft-com:office:word" xmlns:w="http://schemas.openxmlformats.org/wordprocessingml/2006/main" xmlns:w14="http://schemas.microsoft.com/office/word/2010/wordml" xmlns:w15="http://schemas.microsoft.com/office/word/2012/wordml" xmlns:w16cex="http://schemas.microsoft.com/office/word/2018/wordml/cex" xmlns:w16cid="http://schemas.microsoft.com/office/word/2016/wordml/cid" xmlns:w16="http://schemas.microsoft.com/office/word/2018/wordml" xmlns:w16du="http://schemas.microsoft.com/office/word/2023/wordml/word16du" xmlns:w16sdtdh="http://schemas.microsoft.com/office/word/2020/wordml/sdtdatahash" xmlns:w16se="http://schemas.microsoft.com/office/word/2015/wordml/symex" xmlns:wpg="http://schemas.microsoft.com/office/word/2010/wordprocessingGroup" xmlns:wpi="http://schemas.microsoft.com/office/word/2010/wordprocessingInk" xmlns:wne="http://schemas.microsoft.com/office/word/2006/wordml" xmlns:wps="http://schemas.microsoft.com/office/word/2010/wordprocessingShape" mc:Ignorable="w14 w15 w16se w16cid w16 w16cex w16sdtdh wp14">
   <w:abstractNum w:abstractNumId="0" w15:restartNumberingAfterBreak="0">
     <w:nsid w:val="01787966"/>
     <w:multiLevelType w:val="hybridMultilevel"/>
@@ -9993,31 +10931,31 @@
       </w:pPr>
     </w:lvl>
   </w:abstractNum>
-  <w:num w:numId="1">
+  <w:num w:numId="1" w16cid:durableId="614021254">
     <w:abstractNumId w:val="0"/>
   </w:num>
-  <w:num w:numId="2">
+  <w:num w:numId="2" w16cid:durableId="140928812">
     <w:abstractNumId w:val="7"/>
   </w:num>
-  <w:num w:numId="3">
+  <w:num w:numId="3" w16cid:durableId="1695109697">
     <w:abstractNumId w:val="6"/>
   </w:num>
-  <w:num w:numId="4">
+  <w:num w:numId="4" w16cid:durableId="1857692653">
     <w:abstractNumId w:val="5"/>
   </w:num>
-  <w:num w:numId="5">
+  <w:num w:numId="5" w16cid:durableId="923298798">
     <w:abstractNumId w:val="3"/>
   </w:num>
-  <w:num w:numId="6">
+  <w:num w:numId="6" w16cid:durableId="251623828">
     <w:abstractNumId w:val="2"/>
   </w:num>
-  <w:num w:numId="7">
+  <w:num w:numId="7" w16cid:durableId="722099775">
     <w:abstractNumId w:val="8"/>
   </w:num>
-  <w:num w:numId="8">
+  <w:num w:numId="8" w16cid:durableId="1310938358">
     <w:abstractNumId w:val="1"/>
   </w:num>
-  <w:num w:numId="9">
+  <w:num w:numId="9" w16cid:durableId="2123381520">
     <w:abstractNumId w:val="4"/>
   </w:num>
 </w:numbering>
@@ -10548,6 +11486,30 @@
       </w:tblBorders>
     </w:tblPr>
   </w:style>
+  <w:style w:type="character" w:styleId="UnresolvedMention">
+    <w:name w:val="Unresolved Mention"/>
+    <w:basedOn w:val="DefaultParagraphFont"/>
+    <w:uiPriority w:val="99"/>
+    <w:semiHidden/>
+    <w:unhideWhenUsed/>
+    <w:rsid w:val="0022003A"/>
+    <w:rPr>
+      <w:color w:val="605E5C"/>
+      <w:shd w:val="clear" w:color="auto" w:fill="E1DFDD"/>
+    </w:rPr>
+  </w:style>
+  <w:style w:type="character" w:styleId="FollowedHyperlink">
+    <w:name w:val="FollowedHyperlink"/>
+    <w:basedOn w:val="DefaultParagraphFont"/>
+    <w:uiPriority w:val="99"/>
+    <w:semiHidden/>
+    <w:unhideWhenUsed/>
+    <w:rsid w:val="0049721E"/>
+    <w:rPr>
+      <w:color w:val="954F72" w:themeColor="followedHyperlink"/>
+      <w:u w:val="single"/>
+    </w:rPr>
+  </w:style>
 </w:styles>
 </file>
 

</xml_diff>